<commit_message>
js live updates for event
</commit_message>
<xml_diff>
--- a/docs/Data entry site notes batch 2.docx
+++ b/docs/Data entry site notes batch 2.docx
@@ -6,6 +6,119 @@
       <w:pPr>
         <w:pStyle w:val="Normal"/>
         <w:rPr>
+          <w:rFonts w:ascii="Calibri" w:hAnsi="Calibri" w:eastAsia="Calibri" w:cs="Arial" w:asciiTheme="minorHAnsi" w:cstheme="minorBidi" w:eastAsiaTheme="minorHAnsi" w:hAnsiTheme="minorHAnsi"/>
+          <w:highlight w:val="none"/>
+          <w:shd w:fill="00A933" w:val="clear"/>
+          <w14:ligatures w14:val="standardContextual"/>
+        </w:rPr>
+      </w:pPr>
+      <w:r>
+        <w:rPr>
+          <w:rFonts w:eastAsia="Calibri" w:cs="Arial" w:cstheme="minorBidi" w:eastAsiaTheme="minorHAnsi"/>
+          <w:shd w:fill="00A933" w:val="clear"/>
+          <w:lang w:val="en-US"/>
+          <w14:ligatures w14:val="standardContextual"/>
+        </w:rPr>
+        <w:t>All pages:</w:t>
+      </w:r>
+    </w:p>
+    <w:p>
+      <w:pPr>
+        <w:pStyle w:val="ListParagraph"/>
+        <w:numPr>
+          <w:ilvl w:val="0"/>
+          <w:numId w:val="1"/>
+        </w:numPr>
+        <w:rPr>
+          <w:rFonts w:ascii="Calibri" w:hAnsi="Calibri" w:eastAsia="Calibri" w:cs="Arial" w:asciiTheme="minorHAnsi" w:cstheme="minorBidi" w:eastAsiaTheme="minorHAnsi" w:hAnsiTheme="minorHAnsi"/>
+          <w:highlight w:val="none"/>
+          <w:shd w:fill="00A933" w:val="clear"/>
+          <w14:ligatures w14:val="standardContextual"/>
+        </w:rPr>
+      </w:pPr>
+      <w:r>
+        <w:rPr>
+          <w:rFonts w:eastAsia="Calibri" w:cs="Arial" w:cstheme="minorBidi" w:eastAsiaTheme="minorHAnsi"/>
+          <w:shd w:fill="00A933" w:val="clear"/>
+          <w:lang w:val="en-US"/>
+          <w14:ligatures w14:val="standardContextual"/>
+        </w:rPr>
+        <w:t>Can we keep the highlight of the selected menu when we are in a form? (ex: when we click on update meeting it opens a form but the meetings menu button is not highlighted anymore)</w:t>
+      </w:r>
+    </w:p>
+    <w:p>
+      <w:pPr>
+        <w:pStyle w:val="ListParagraph"/>
+        <w:numPr>
+          <w:ilvl w:val="0"/>
+          <w:numId w:val="1"/>
+        </w:numPr>
+        <w:rPr>
+          <w:highlight w:val="none"/>
+          <w:shd w:fill="00A933" w:val="clear"/>
+        </w:rPr>
+      </w:pPr>
+      <w:r>
+        <w:rPr>
+          <w:shd w:fill="00A933" w:val="clear"/>
+          <w:lang w:val="en-US"/>
+        </w:rPr>
+        <w:t>Move athletes and competitors just below dashboard in the menu</w:t>
+      </w:r>
+    </w:p>
+    <w:p>
+      <w:pPr>
+        <w:pStyle w:val="Normal"/>
+        <w:rPr>
+          <w:lang w:val="en-US"/>
+        </w:rPr>
+      </w:pPr>
+      <w:r>
+        <w:rPr>
+          <w:lang w:val="en-US"/>
+        </w:rPr>
+      </w:r>
+    </w:p>
+    <w:p>
+      <w:pPr>
+        <w:pStyle w:val="Normal"/>
+        <w:rPr>
+          <w:lang w:val="en-US"/>
+        </w:rPr>
+      </w:pPr>
+      <w:r>
+        <w:rPr>
+          <w:lang w:val="en-US"/>
+        </w:rPr>
+        <w:t>Meeting events page:</w:t>
+      </w:r>
+    </w:p>
+    <w:p>
+      <w:pPr>
+        <w:pStyle w:val="ListParagraph"/>
+        <w:numPr>
+          <w:ilvl w:val="0"/>
+          <w:numId w:val="3"/>
+        </w:numPr>
+        <w:rPr>
+          <w:lang w:val="en-US"/>
+        </w:rPr>
+      </w:pPr>
+      <w:r>
+        <w:rPr>
+          <w:lang w:val="en-US"/>
+        </w:rPr>
+        <w:t>Events</w:t>
+      </w:r>
+    </w:p>
+    <w:p>
+      <w:pPr>
+        <w:pStyle w:val="ListParagraph"/>
+        <w:numPr>
+          <w:ilvl w:val="0"/>
+          <w:numId w:val="2"/>
+        </w:numPr>
+        <w:rPr>
           <w:rFonts w:asciiTheme="minorHAnsi" w:cstheme="minorBidi" w:eastAsiaTheme="minorHAnsi" w:hAnsiTheme="minorHAnsi"/>
           <w:highlight w:val="none"/>
           <w:shd w:fill="00A933" w:val="clear"/>
@@ -19,123 +132,408 @@
           <w:lang w:val="en-US"/>
           <w14:ligatures w14:val="standardContextual"/>
         </w:rPr>
-        <w:t>All pages:</w:t>
-      </w:r>
-    </w:p>
-    <w:p>
-      <w:pPr>
-        <w:pStyle w:val="ListParagraph"/>
-        <w:numPr>
-          <w:ilvl w:val="0"/>
-          <w:numId w:val="1"/>
-        </w:numPr>
-        <w:rPr>
-          <w:rFonts w:asciiTheme="minorHAnsi" w:cstheme="minorBidi" w:eastAsiaTheme="minorHAnsi" w:hAnsiTheme="minorHAnsi"/>
-          <w:highlight w:val="none"/>
-          <w:shd w:fill="00A933" w:val="clear"/>
-          <w14:ligatures w14:val="standardContextual"/>
-        </w:rPr>
-      </w:pPr>
-      <w:r>
-        <w:rPr>
-          <w:rFonts w:asciiTheme="minorHAnsi" w:cstheme="minorBidi" w:eastAsiaTheme="minorHAnsi" w:hAnsiTheme="minorHAnsi"/>
-          <w:shd w:fill="00A933" w:val="clear"/>
-          <w:lang w:val="en-US"/>
-          <w14:ligatures w14:val="standardContextual"/>
-        </w:rPr>
-        <w:t>Can we keep the highlight of the selected menu when we are in a form? (ex: when we click on update meeting it opens a form but the meetings menu button is not highlighted anymore)</w:t>
-      </w:r>
-    </w:p>
-    <w:p>
-      <w:pPr>
-        <w:pStyle w:val="ListParagraph"/>
-        <w:numPr>
-          <w:ilvl w:val="0"/>
-          <w:numId w:val="1"/>
-        </w:numPr>
-        <w:rPr>
-          <w:highlight w:val="none"/>
-          <w:shd w:fill="00A933" w:val="clear"/>
-        </w:rPr>
-      </w:pPr>
-      <w:r>
-        <w:rPr>
-          <w:shd w:fill="00A933" w:val="clear"/>
-          <w:lang w:val="en-US"/>
-        </w:rPr>
-        <w:t>Move athletes and competitors just below dashboard in the menu</w:t>
+        <w:t>Make event name non editable for regular users. It should be deduced from the distance and the type of the event + type of the meeting. -&gt; Can we display the new automatic deduced name in the name field every time we change another field?</w:t>
+      </w:r>
+    </w:p>
+    <w:p>
+      <w:pPr>
+        <w:pStyle w:val="ListParagraph"/>
+        <w:numPr>
+          <w:ilvl w:val="0"/>
+          <w:numId w:val="2"/>
+        </w:numPr>
+        <w:rPr>
+          <w:rFonts w:ascii="Calibri" w:hAnsi="Calibri" w:eastAsia="Calibri" w:cs="Arial" w:asciiTheme="minorHAnsi" w:cstheme="minorBidi" w:eastAsiaTheme="minorHAnsi" w:hAnsiTheme="minorHAnsi"/>
+          <w:highlight w:val="none"/>
+          <w:shd w:fill="FFBF00" w:val="clear"/>
+          <w14:ligatures w14:val="standardContextual"/>
+        </w:rPr>
+      </w:pPr>
+      <w:r>
+        <w:rPr>
+          <w:rFonts w:eastAsia="Calibri" w:cs="Arial" w:cstheme="minorBidi" w:eastAsiaTheme="minorHAnsi"/>
+          <w:shd w:fill="FFBF00" w:val="clear"/>
+          <w:lang w:val="en-US"/>
+          <w14:ligatures w14:val="standardContextual"/>
+        </w:rPr>
+        <w:t xml:space="preserve">Why are there 2 empty options in the Round combo box? </w:t>
+      </w:r>
+    </w:p>
+    <w:p>
+      <w:pPr>
+        <w:pStyle w:val="ListParagraph"/>
+        <w:numPr>
+          <w:ilvl w:val="1"/>
+          <w:numId w:val="2"/>
+        </w:numPr>
+        <w:rPr>
+          <w:rFonts w:ascii="Calibri" w:hAnsi="Calibri" w:eastAsia="Calibri" w:cs="Arial" w:asciiTheme="minorHAnsi" w:cstheme="minorBidi" w:eastAsiaTheme="minorHAnsi" w:hAnsiTheme="minorHAnsi"/>
+          <w:highlight w:val="none"/>
+          <w:shd w:fill="FFBF00" w:val="clear"/>
+          <w14:ligatures w14:val="standardContextual"/>
+        </w:rPr>
+      </w:pPr>
+      <w:r>
+        <w:rPr>
+          <w:rFonts w:eastAsia="Calibri" w:cs="Arial" w:cstheme="minorBidi" w:eastAsiaTheme="minorHAnsi"/>
+          <w:shd w:fill="FFBF00" w:val="clear"/>
+          <w14:ligatures w14:val="standardContextual"/>
+        </w:rPr>
+        <w:t>The first one is mandatory but there is an empty one in the athleti5 database</w:t>
+      </w:r>
+    </w:p>
+    <w:p>
+      <w:pPr>
+        <w:pStyle w:val="ListParagraph"/>
+        <w:numPr>
+          <w:ilvl w:val="0"/>
+          <w:numId w:val="2"/>
+        </w:numPr>
+        <w:rPr>
+          <w:lang w:val="en-US"/>
+        </w:rPr>
+      </w:pPr>
+      <w:r>
+        <w:rPr>
+          <w:lang w:val="en-US"/>
+        </w:rPr>
+        <w:t>Can we add io field in the meeting info, and remove it from the event (both db and ui) to be checked with Patrick</w:t>
+      </w:r>
+    </w:p>
+    <w:p>
+      <w:pPr>
+        <w:pStyle w:val="ListParagraph"/>
+        <w:numPr>
+          <w:ilvl w:val="0"/>
+          <w:numId w:val="2"/>
+        </w:numPr>
+        <w:rPr/>
+      </w:pPr>
+      <w:r>
+        <w:rPr>
+          <w:rFonts w:eastAsia="Calibri" w:cs="Arial" w:cstheme="minorBidi" w:eastAsiaTheme="minorHAnsi"/>
+          <w:shd w:fill="00A933" w:val="clear"/>
+          <w:lang w:val="en-US"/>
+          <w14:ligatures w14:val="standardContextual"/>
+        </w:rPr>
+        <w:t>Wind is not used so to be removed</w:t>
+      </w:r>
+    </w:p>
+    <w:p>
+      <w:pPr>
+        <w:pStyle w:val="ListParagraph"/>
+        <w:numPr>
+          <w:ilvl w:val="0"/>
+          <w:numId w:val="2"/>
+        </w:numPr>
+        <w:rPr>
+          <w:rFonts w:ascii="Calibri" w:hAnsi="Calibri" w:eastAsia="Calibri" w:cs="Arial" w:asciiTheme="minorHAnsi" w:cstheme="minorBidi" w:eastAsiaTheme="minorHAnsi" w:hAnsiTheme="minorHAnsi"/>
+          <w:highlight w:val="none"/>
+          <w:shd w:fill="00A933" w:val="clear"/>
+          <w14:ligatures w14:val="standardContextual"/>
+        </w:rPr>
+      </w:pPr>
+      <w:r>
+        <w:rPr>
+          <w:rFonts w:eastAsia="Calibri" w:cs="Arial" w:cstheme="minorBidi" w:eastAsiaTheme="minorHAnsi"/>
+          <w:shd w:fill="00A933" w:val="clear"/>
+          <w:lang w:val="en-US"/>
+          <w14:ligatures w14:val="standardContextual"/>
+        </w:rPr>
+        <w:t>When creation of event fails (on create click), please display an error message with the failure</w:t>
       </w:r>
     </w:p>
     <w:p>
       <w:pPr>
         <w:pStyle w:val="Normal"/>
         <w:rPr>
-          <w:lang w:val="en-US"/>
-        </w:rPr>
-      </w:pPr>
-      <w:r>
-        <w:rPr>
-          <w:lang w:val="en-US"/>
-        </w:rPr>
+          <w:rFonts w:ascii="Calibri" w:hAnsi="Calibri" w:eastAsia="Calibri" w:cs="Arial" w:asciiTheme="minorHAnsi" w:cstheme="minorBidi" w:eastAsiaTheme="minorHAnsi" w:hAnsiTheme="minorHAnsi"/>
+          <w:highlight w:val="none"/>
+          <w:shd w:fill="00A933" w:val="clear"/>
+          <w14:ligatures w14:val="standardContextual"/>
+        </w:rPr>
+      </w:pPr>
+      <w:r>
+        <w:rPr>
+          <w:rFonts w:eastAsia="Calibri" w:cs="Arial" w:cstheme="minorBidi" w:eastAsiaTheme="minorHAnsi"/>
+          <w:shd w:fill="00A933" w:val="clear"/>
+          <w:lang w:val="en-US"/>
+          <w14:ligatures w14:val="standardContextual"/>
+        </w:rPr>
+        <w:t>Meeting Event Results page:</w:t>
+      </w:r>
+    </w:p>
+    <w:p>
+      <w:pPr>
+        <w:pStyle w:val="ListParagraph"/>
+        <w:numPr>
+          <w:ilvl w:val="0"/>
+          <w:numId w:val="9"/>
+        </w:numPr>
+        <w:rPr>
+          <w:rFonts w:ascii="Calibri" w:hAnsi="Calibri" w:eastAsia="Calibri" w:cs="Arial" w:asciiTheme="minorHAnsi" w:cstheme="minorBidi" w:eastAsiaTheme="minorHAnsi" w:hAnsiTheme="minorHAnsi"/>
+          <w:highlight w:val="none"/>
+          <w:shd w:fill="00A933" w:val="clear"/>
+          <w14:ligatures w14:val="standardContextual"/>
+        </w:rPr>
+      </w:pPr>
+      <w:r>
+        <w:rPr>
+          <w:rFonts w:eastAsia="Calibri" w:cs="Arial" w:cstheme="minorBidi" w:eastAsiaTheme="minorHAnsi"/>
+          <w:shd w:fill="00A933" w:val="clear"/>
+          <w:lang w:val="en-US"/>
+          <w14:ligatures w14:val="standardContextual"/>
+        </w:rPr>
+        <w:t>Event Header</w:t>
+      </w:r>
+    </w:p>
+    <w:p>
+      <w:pPr>
+        <w:pStyle w:val="ListParagraph"/>
+        <w:numPr>
+          <w:ilvl w:val="0"/>
+          <w:numId w:val="9"/>
+        </w:numPr>
+        <w:ind w:left="1080" w:hanging="360"/>
+        <w:rPr>
+          <w:rFonts w:ascii="Calibri" w:hAnsi="Calibri" w:eastAsia="Calibri" w:cs="Arial" w:asciiTheme="minorHAnsi" w:cstheme="minorBidi" w:eastAsiaTheme="minorHAnsi" w:hAnsiTheme="minorHAnsi"/>
+          <w:highlight w:val="none"/>
+          <w:shd w:fill="00A933" w:val="clear"/>
+          <w14:ligatures w14:val="standardContextual"/>
+        </w:rPr>
+      </w:pPr>
+      <w:r>
+        <w:rPr>
+          <w:rFonts w:eastAsia="Calibri" w:cs="Arial" w:cstheme="minorBidi" w:eastAsiaTheme="minorHAnsi"/>
+          <w:shd w:fill="00A933" w:val="clear"/>
+          <w:lang w:val="en-US"/>
+          <w14:ligatures w14:val="standardContextual"/>
+        </w:rPr>
+        <w:t>Show the age group label instead of the age group code</w:t>
+      </w:r>
+    </w:p>
+    <w:p>
+      <w:pPr>
+        <w:pStyle w:val="ListParagraph"/>
+        <w:numPr>
+          <w:ilvl w:val="0"/>
+          <w:numId w:val="9"/>
+        </w:numPr>
+        <w:ind w:left="1080" w:hanging="360"/>
+        <w:rPr>
+          <w:rFonts w:ascii="Calibri" w:hAnsi="Calibri" w:eastAsia="Calibri" w:cs="Arial" w:asciiTheme="minorHAnsi" w:cstheme="minorBidi" w:eastAsiaTheme="minorHAnsi" w:hAnsiTheme="minorHAnsi"/>
+          <w:highlight w:val="none"/>
+          <w:shd w:fill="00A933" w:val="clear"/>
+          <w14:ligatures w14:val="standardContextual"/>
+        </w:rPr>
+      </w:pPr>
+      <w:r>
+        <w:rPr>
+          <w:rFonts w:eastAsia="Calibri" w:cs="Arial" w:cstheme="minorBidi" w:eastAsiaTheme="minorHAnsi"/>
+          <w:shd w:fill="00A933" w:val="clear"/>
+          <w:lang w:val="en-US"/>
+          <w14:ligatures w14:val="standardContextual"/>
+        </w:rPr>
+        <w:t>Show the type name instead of the type code</w:t>
+      </w:r>
+    </w:p>
+    <w:p>
+      <w:pPr>
+        <w:pStyle w:val="ListParagraph"/>
+        <w:numPr>
+          <w:ilvl w:val="0"/>
+          <w:numId w:val="9"/>
+        </w:numPr>
+        <w:ind w:left="1080" w:hanging="360"/>
+        <w:rPr>
+          <w:rFonts w:ascii="Calibri" w:hAnsi="Calibri" w:eastAsia="Calibri" w:cs="Arial" w:asciiTheme="minorHAnsi" w:cstheme="minorBidi" w:eastAsiaTheme="minorHAnsi" w:hAnsiTheme="minorHAnsi"/>
+          <w:highlight w:val="none"/>
+          <w:shd w:fill="00A933" w:val="clear"/>
+          <w14:ligatures w14:val="standardContextual"/>
+        </w:rPr>
+      </w:pPr>
+      <w:r>
+        <w:rPr>
+          <w:rFonts w:eastAsia="Calibri" w:cs="Arial" w:cstheme="minorBidi" w:eastAsiaTheme="minorHAnsi"/>
+          <w:shd w:fill="00A933" w:val="clear"/>
+          <w:lang w:val="en-US"/>
+          <w14:ligatures w14:val="standardContextual"/>
+        </w:rPr>
+        <w:t>Remove create date</w:t>
+      </w:r>
+    </w:p>
+    <w:p>
+      <w:pPr>
+        <w:pStyle w:val="ListParagraph"/>
+        <w:numPr>
+          <w:ilvl w:val="0"/>
+          <w:numId w:val="9"/>
+        </w:numPr>
+        <w:ind w:left="1080" w:hanging="360"/>
+        <w:rPr>
+          <w:rFonts w:ascii="Calibri" w:hAnsi="Calibri" w:eastAsia="Calibri" w:cs="Arial" w:asciiTheme="minorHAnsi" w:cstheme="minorBidi" w:eastAsiaTheme="minorHAnsi" w:hAnsiTheme="minorHAnsi"/>
+          <w:highlight w:val="none"/>
+          <w:shd w:fill="00A933" w:val="clear"/>
+          <w14:ligatures w14:val="standardContextual"/>
+        </w:rPr>
+      </w:pPr>
+      <w:r>
+        <w:rPr>
+          <w:rFonts w:eastAsia="Calibri" w:cs="Arial" w:cstheme="minorBidi" w:eastAsiaTheme="minorHAnsi"/>
+          <w:shd w:fill="00A933" w:val="clear"/>
+          <w:lang w:val="en-US"/>
+          <w14:ligatures w14:val="standardContextual"/>
+        </w:rPr>
+        <w:t>Remove heat and wind</w:t>
+      </w:r>
+    </w:p>
+    <w:p>
+      <w:pPr>
+        <w:pStyle w:val="ListParagraph"/>
+        <w:numPr>
+          <w:ilvl w:val="0"/>
+          <w:numId w:val="9"/>
+        </w:numPr>
+        <w:rPr>
+          <w:rFonts w:ascii="Calibri" w:hAnsi="Calibri" w:eastAsia="Calibri" w:cs="Arial" w:asciiTheme="minorHAnsi" w:cstheme="minorBidi" w:eastAsiaTheme="minorHAnsi" w:hAnsiTheme="minorHAnsi"/>
+          <w:highlight w:val="none"/>
+          <w:shd w:fill="00A933" w:val="clear"/>
+          <w14:ligatures w14:val="standardContextual"/>
+        </w:rPr>
+      </w:pPr>
+      <w:r>
+        <w:rPr>
+          <w:rFonts w:eastAsia="Calibri" w:cs="Arial" w:cstheme="minorBidi" w:eastAsiaTheme="minorHAnsi"/>
+          <w:shd w:fill="00A933" w:val="clear"/>
+          <w:lang w:val="en-US"/>
+          <w14:ligatures w14:val="standardContextual"/>
+        </w:rPr>
+        <w:t>Results</w:t>
+      </w:r>
+    </w:p>
+    <w:p>
+      <w:pPr>
+        <w:pStyle w:val="ListParagraph"/>
+        <w:numPr>
+          <w:ilvl w:val="0"/>
+          <w:numId w:val="9"/>
+        </w:numPr>
+        <w:ind w:left="1080" w:hanging="360"/>
+        <w:rPr>
+          <w:rFonts w:ascii="Calibri" w:hAnsi="Calibri" w:eastAsia="Calibri" w:cs="Arial" w:asciiTheme="minorHAnsi" w:cstheme="minorBidi" w:eastAsiaTheme="minorHAnsi" w:hAnsiTheme="minorHAnsi"/>
+          <w:highlight w:val="none"/>
+          <w:shd w:fill="00A933" w:val="clear"/>
+          <w14:ligatures w14:val="standardContextual"/>
+        </w:rPr>
+      </w:pPr>
+      <w:r>
+        <w:rPr>
+          <w:rFonts w:eastAsia="Calibri" w:cs="Arial" w:cstheme="minorBidi" w:eastAsiaTheme="minorHAnsi"/>
+          <w:shd w:fill="00A933" w:val="clear"/>
+          <w:lang w:val="en-US"/>
+          <w14:ligatures w14:val="standardContextual"/>
+        </w:rPr>
+        <w:t>Add club name in parenthesis next to the competitor’s name</w:t>
+      </w:r>
+    </w:p>
+    <w:p>
+      <w:pPr>
+        <w:pStyle w:val="ListParagraph"/>
+        <w:numPr>
+          <w:ilvl w:val="0"/>
+          <w:numId w:val="9"/>
+        </w:numPr>
+        <w:ind w:left="1080" w:hanging="360"/>
+        <w:rPr>
+          <w:rFonts w:ascii="Calibri" w:hAnsi="Calibri" w:eastAsia="Calibri" w:cs="Arial" w:asciiTheme="minorHAnsi" w:cstheme="minorBidi" w:eastAsiaTheme="minorHAnsi" w:hAnsiTheme="minorHAnsi"/>
+          <w:highlight w:val="none"/>
+          <w:shd w:fill="00A933" w:val="clear"/>
+          <w14:ligatures w14:val="standardContextual"/>
+        </w:rPr>
+      </w:pPr>
+      <w:r>
+        <w:rPr>
+          <w:rFonts w:eastAsia="Calibri" w:cs="Arial" w:cstheme="minorBidi" w:eastAsiaTheme="minorHAnsi"/>
+          <w:shd w:fill="00A933" w:val="clear"/>
+          <w:lang w:val="en-US"/>
+          <w14:ligatures w14:val="standardContextual"/>
+        </w:rPr>
+        <w:t>Remove record status</w:t>
+      </w:r>
+    </w:p>
+    <w:p>
+      <w:pPr>
+        <w:pStyle w:val="ListParagraph"/>
+        <w:numPr>
+          <w:ilvl w:val="0"/>
+          <w:numId w:val="9"/>
+        </w:numPr>
+        <w:ind w:left="1080" w:hanging="360"/>
+        <w:rPr>
+          <w:rFonts w:ascii="Calibri" w:hAnsi="Calibri" w:eastAsia="Calibri" w:cs="Arial" w:asciiTheme="minorHAnsi" w:cstheme="minorBidi" w:eastAsiaTheme="minorHAnsi" w:hAnsiTheme="minorHAnsi"/>
+          <w:highlight w:val="none"/>
+          <w:shd w:fill="00A933" w:val="clear"/>
+          <w14:ligatures w14:val="standardContextual"/>
+        </w:rPr>
+      </w:pPr>
+      <w:r>
+        <w:rPr>
+          <w:rFonts w:eastAsia="Calibri" w:cs="Arial" w:cstheme="minorBidi" w:eastAsiaTheme="minorHAnsi"/>
+          <w:shd w:fill="00A933" w:val="clear"/>
+          <w:lang w:val="en-US"/>
+          <w14:ligatures w14:val="standardContextual"/>
+        </w:rPr>
+        <w:t>Remove points as the script will generate them</w:t>
+      </w:r>
+    </w:p>
+    <w:p>
+      <w:pPr>
+        <w:pStyle w:val="ListParagraph"/>
+        <w:numPr>
+          <w:ilvl w:val="0"/>
+          <w:numId w:val="9"/>
+        </w:numPr>
+        <w:ind w:left="1080" w:hanging="360"/>
+        <w:rPr/>
+      </w:pPr>
+      <w:r>
+        <w:rPr>
+          <w:rFonts w:eastAsia="Calibri" w:cs="Arial" w:cstheme="minorBidi" w:eastAsiaTheme="minorHAnsi"/>
+          <w:shd w:fill="00A933" w:val="clear"/>
+          <w:lang w:val="en-US"/>
+          <w14:ligatures w14:val="standardContextual"/>
+        </w:rPr>
+        <w:t>Remove result value and auto deduce result (varchar in db) and result value (decimal in db) from result (number in the ui)</w:t>
+      </w:r>
+    </w:p>
+    <w:p>
+      <w:pPr>
+        <w:pStyle w:val="ListParagraph"/>
+        <w:numPr>
+          <w:ilvl w:val="0"/>
+          <w:numId w:val="9"/>
+        </w:numPr>
+        <w:ind w:left="1080" w:hanging="360"/>
+        <w:rPr>
+          <w:rFonts w:ascii="Calibri" w:hAnsi="Calibri" w:eastAsia="Calibri" w:cs="Arial" w:asciiTheme="minorHAnsi" w:cstheme="minorBidi" w:eastAsiaTheme="minorHAnsi" w:hAnsiTheme="minorHAnsi"/>
+          <w:highlight w:val="none"/>
+          <w:shd w:fill="00A933" w:val="clear"/>
+          <w14:ligatures w14:val="standardContextual"/>
+        </w:rPr>
+      </w:pPr>
+      <w:r>
+        <w:rPr>
+          <w:rFonts w:eastAsia="Calibri" w:cs="Arial" w:cstheme="minorBidi" w:eastAsiaTheme="minorHAnsi"/>
+          <w:shd w:fill="00A933" w:val="clear"/>
+          <w:lang w:val="en-US"/>
+          <w14:ligatures w14:val="standardContextual"/>
+        </w:rPr>
+        <w:t>When creation of result fails (on create click), please display an error message with the failure</w:t>
       </w:r>
     </w:p>
     <w:p>
       <w:pPr>
         <w:pStyle w:val="Normal"/>
-        <w:rPr>
-          <w:lang w:val="en-US"/>
-        </w:rPr>
-      </w:pPr>
-      <w:r>
-        <w:rPr>
-          <w:lang w:val="en-US"/>
-        </w:rPr>
-        <w:t>Meeting events page:</w:t>
-      </w:r>
-    </w:p>
-    <w:p>
-      <w:pPr>
-        <w:pStyle w:val="ListParagraph"/>
-        <w:numPr>
-          <w:ilvl w:val="0"/>
-          <w:numId w:val="3"/>
-        </w:numPr>
-        <w:rPr>
-          <w:lang w:val="en-US"/>
-        </w:rPr>
-      </w:pPr>
-      <w:r>
-        <w:rPr>
-          <w:lang w:val="en-US"/>
-        </w:rPr>
-        <w:t>Events</w:t>
-      </w:r>
-    </w:p>
-    <w:p>
-      <w:pPr>
-        <w:pStyle w:val="ListParagraph"/>
-        <w:numPr>
-          <w:ilvl w:val="0"/>
-          <w:numId w:val="2"/>
-        </w:numPr>
-        <w:rPr>
-          <w:lang w:val="en-US"/>
-        </w:rPr>
-      </w:pPr>
-      <w:r>
-        <w:rPr>
-          <w:lang w:val="en-US"/>
-        </w:rPr>
-        <w:t>Make event name non editable for regular users. It should be deduced from the distance and the type of the event + type of the meeting. -&gt; Can we display the new automatic deduced name in the name field every time we change another field?</w:t>
-      </w:r>
-    </w:p>
-    <w:p>
-      <w:pPr>
-        <w:pStyle w:val="ListParagraph"/>
-        <w:numPr>
-          <w:ilvl w:val="0"/>
-          <w:numId w:val="2"/>
-        </w:numPr>
         <w:rPr>
           <w:rFonts w:asciiTheme="minorHAnsi" w:cstheme="minorBidi" w:eastAsiaTheme="minorHAnsi" w:hAnsiTheme="minorHAnsi"/>
           <w:highlight w:val="none"/>
@@ -150,15 +548,15 @@
           <w:lang w:val="en-US"/>
           <w14:ligatures w14:val="standardContextual"/>
         </w:rPr>
-        <w:t xml:space="preserve">Why are there 2 empty options in the Round combo box? </w:t>
-      </w:r>
-    </w:p>
-    <w:p>
-      <w:pPr>
-        <w:pStyle w:val="ListParagraph"/>
-        <w:numPr>
-          <w:ilvl w:val="1"/>
-          <w:numId w:val="2"/>
+        <w:t>Create Athlete page:</w:t>
+      </w:r>
+    </w:p>
+    <w:p>
+      <w:pPr>
+        <w:pStyle w:val="ListParagraph"/>
+        <w:numPr>
+          <w:ilvl w:val="0"/>
+          <w:numId w:val="4"/>
         </w:numPr>
         <w:rPr>
           <w:rFonts w:asciiTheme="minorHAnsi" w:cstheme="minorBidi" w:eastAsiaTheme="minorHAnsi" w:hAnsiTheme="minorHAnsi"/>
@@ -171,544 +569,18 @@
         <w:rPr>
           <w:rFonts w:asciiTheme="minorHAnsi" w:cstheme="minorBidi" w:eastAsiaTheme="minorHAnsi" w:hAnsiTheme="minorHAnsi"/>
           <w:shd w:fill="FFBF00" w:val="clear"/>
-          <w14:ligatures w14:val="standardContextual"/>
-        </w:rPr>
-        <w:t>The first one is mandatory but there is an empty one in the athleti5 database</w:t>
-      </w:r>
-    </w:p>
-    <w:p>
-      <w:pPr>
-        <w:pStyle w:val="ListParagraph"/>
-        <w:numPr>
-          <w:ilvl w:val="0"/>
-          <w:numId w:val="2"/>
-        </w:numPr>
-        <w:rPr>
-          <w:lang w:val="en-US"/>
-        </w:rPr>
-      </w:pPr>
-      <w:r>
-        <w:rPr>
-          <w:lang w:val="en-US"/>
-        </w:rPr>
-        <w:t>Can we add io field in the meeting info, and remove it from the event (both db and ui) to be checked with Patrick</w:t>
-      </w:r>
-    </w:p>
-    <w:p>
-      <w:pPr>
-        <w:pStyle w:val="ListParagraph"/>
-        <w:numPr>
-          <w:ilvl w:val="0"/>
-          <w:numId w:val="2"/>
-        </w:numPr>
-        <w:rPr/>
-      </w:pPr>
-      <w:r>
-        <w:rPr>
-          <w:rFonts w:asciiTheme="minorHAnsi" w:cstheme="minorBidi" w:eastAsiaTheme="minorHAnsi" w:hAnsiTheme="minorHAnsi"/>
-          <w:shd w:fill="00A933" w:val="clear"/>
-          <w:lang w:val="en-US"/>
-          <w14:ligatures w14:val="standardContextual"/>
-        </w:rPr>
-        <w:t>Wind is not used so to be removed</w:t>
-      </w:r>
-    </w:p>
-    <w:p>
-      <w:pPr>
-        <w:pStyle w:val="ListParagraph"/>
-        <w:numPr>
-          <w:ilvl w:val="0"/>
-          <w:numId w:val="2"/>
-        </w:numPr>
-        <w:rPr>
-          <w:rFonts w:asciiTheme="minorHAnsi" w:cstheme="minorBidi" w:eastAsiaTheme="minorHAnsi" w:hAnsiTheme="minorHAnsi"/>
-          <w:highlight w:val="none"/>
-          <w:shd w:fill="00A933" w:val="clear"/>
-          <w14:ligatures w14:val="standardContextual"/>
-        </w:rPr>
-      </w:pPr>
-      <w:r>
-        <w:rPr>
-          <w:rFonts w:asciiTheme="minorHAnsi" w:cstheme="minorBidi" w:eastAsiaTheme="minorHAnsi" w:hAnsiTheme="minorHAnsi"/>
-          <w:shd w:fill="00A933" w:val="clear"/>
-          <w:lang w:val="en-US"/>
-          <w14:ligatures w14:val="standardContextual"/>
-        </w:rPr>
-        <w:t>When creation of event fails (on create click), please display an error message with the failure</w:t>
-      </w:r>
-    </w:p>
-    <w:p>
-      <w:pPr>
-        <w:pStyle w:val="Normal"/>
-        <w:rPr>
-          <w:rFonts w:asciiTheme="minorHAnsi" w:cstheme="minorBidi" w:eastAsiaTheme="minorHAnsi" w:hAnsiTheme="minorHAnsi"/>
-          <w:highlight w:val="none"/>
-          <w:shd w:fill="00A933" w:val="clear"/>
-          <w14:ligatures w14:val="standardContextual"/>
-        </w:rPr>
-      </w:pPr>
-      <w:r>
-        <w:rPr>
-          <w:rFonts w:asciiTheme="minorHAnsi" w:cstheme="minorBidi" w:eastAsiaTheme="minorHAnsi" w:hAnsiTheme="minorHAnsi"/>
-          <w:shd w:fill="00A933" w:val="clear"/>
-          <w:lang w:val="en-US"/>
-          <w14:ligatures w14:val="standardContextual"/>
-        </w:rPr>
-        <w:t>Meeting Event Results page:</w:t>
-      </w:r>
-    </w:p>
-    <w:p>
-      <w:pPr>
-        <w:pStyle w:val="ListParagraph"/>
-        <w:numPr>
-          <w:ilvl w:val="0"/>
-          <w:numId w:val="9"/>
-        </w:numPr>
-        <w:rPr>
-          <w:rFonts w:asciiTheme="minorHAnsi" w:cstheme="minorBidi" w:eastAsiaTheme="minorHAnsi" w:hAnsiTheme="minorHAnsi"/>
-          <w:highlight w:val="none"/>
-          <w:shd w:fill="00A933" w:val="clear"/>
-          <w14:ligatures w14:val="standardContextual"/>
-        </w:rPr>
-      </w:pPr>
-      <w:r>
-        <w:rPr>
-          <w:rFonts w:asciiTheme="minorHAnsi" w:cstheme="minorBidi" w:eastAsiaTheme="minorHAnsi" w:hAnsiTheme="minorHAnsi"/>
-          <w:shd w:fill="00A933" w:val="clear"/>
-          <w:lang w:val="en-US"/>
-          <w14:ligatures w14:val="standardContextual"/>
-        </w:rPr>
-        <w:t>Event Header</w:t>
-      </w:r>
-    </w:p>
-    <w:p>
-      <w:pPr>
-        <w:pStyle w:val="ListParagraph"/>
-        <w:numPr>
-          <w:ilvl w:val="0"/>
-          <w:numId w:val="9"/>
-        </w:numPr>
-        <w:ind w:left="1080" w:hanging="360"/>
-        <w:rPr>
-          <w:rFonts w:asciiTheme="minorHAnsi" w:cstheme="minorBidi" w:eastAsiaTheme="minorHAnsi" w:hAnsiTheme="minorHAnsi"/>
-          <w:highlight w:val="none"/>
-          <w:shd w:fill="00A933" w:val="clear"/>
-          <w14:ligatures w14:val="standardContextual"/>
-        </w:rPr>
-      </w:pPr>
-      <w:r>
-        <w:rPr>
-          <w:rFonts w:asciiTheme="minorHAnsi" w:cstheme="minorBidi" w:eastAsiaTheme="minorHAnsi" w:hAnsiTheme="minorHAnsi"/>
-          <w:shd w:fill="00A933" w:val="clear"/>
-          <w:lang w:val="en-US"/>
-          <w14:ligatures w14:val="standardContextual"/>
-        </w:rPr>
-        <w:t>Show the age group label instead of the age group code</w:t>
-      </w:r>
-    </w:p>
-    <w:p>
-      <w:pPr>
-        <w:pStyle w:val="ListParagraph"/>
-        <w:numPr>
-          <w:ilvl w:val="0"/>
-          <w:numId w:val="9"/>
-        </w:numPr>
-        <w:ind w:left="1080" w:hanging="360"/>
-        <w:rPr>
-          <w:rFonts w:asciiTheme="minorHAnsi" w:cstheme="minorBidi" w:eastAsiaTheme="minorHAnsi" w:hAnsiTheme="minorHAnsi"/>
-          <w:highlight w:val="none"/>
-          <w:shd w:fill="00A933" w:val="clear"/>
-          <w14:ligatures w14:val="standardContextual"/>
-        </w:rPr>
-      </w:pPr>
-      <w:r>
-        <w:rPr>
-          <w:rFonts w:asciiTheme="minorHAnsi" w:cstheme="minorBidi" w:eastAsiaTheme="minorHAnsi" w:hAnsiTheme="minorHAnsi"/>
-          <w:shd w:fill="00A933" w:val="clear"/>
-          <w:lang w:val="en-US"/>
-          <w14:ligatures w14:val="standardContextual"/>
-        </w:rPr>
-        <w:t>Show the type name instead of the type code</w:t>
-      </w:r>
-    </w:p>
-    <w:p>
-      <w:pPr>
-        <w:pStyle w:val="ListParagraph"/>
-        <w:numPr>
-          <w:ilvl w:val="0"/>
-          <w:numId w:val="9"/>
-        </w:numPr>
-        <w:ind w:left="1080" w:hanging="360"/>
-        <w:rPr>
-          <w:rFonts w:asciiTheme="minorHAnsi" w:cstheme="minorBidi" w:eastAsiaTheme="minorHAnsi" w:hAnsiTheme="minorHAnsi"/>
-          <w:highlight w:val="none"/>
-          <w:shd w:fill="00A933" w:val="clear"/>
-          <w14:ligatures w14:val="standardContextual"/>
-        </w:rPr>
-      </w:pPr>
-      <w:r>
-        <w:rPr>
-          <w:rFonts w:asciiTheme="minorHAnsi" w:cstheme="minorBidi" w:eastAsiaTheme="minorHAnsi" w:hAnsiTheme="minorHAnsi"/>
-          <w:shd w:fill="00A933" w:val="clear"/>
-          <w:lang w:val="en-US"/>
-          <w14:ligatures w14:val="standardContextual"/>
-        </w:rPr>
-        <w:t>Remove create date</w:t>
-      </w:r>
-    </w:p>
-    <w:p>
-      <w:pPr>
-        <w:pStyle w:val="ListParagraph"/>
-        <w:numPr>
-          <w:ilvl w:val="0"/>
-          <w:numId w:val="9"/>
-        </w:numPr>
-        <w:ind w:left="1080" w:hanging="360"/>
-        <w:rPr>
-          <w:rFonts w:asciiTheme="minorHAnsi" w:cstheme="minorBidi" w:eastAsiaTheme="minorHAnsi" w:hAnsiTheme="minorHAnsi"/>
-          <w:highlight w:val="none"/>
-          <w:shd w:fill="00A933" w:val="clear"/>
-          <w14:ligatures w14:val="standardContextual"/>
-        </w:rPr>
-      </w:pPr>
-      <w:r>
-        <w:rPr>
-          <w:rFonts w:asciiTheme="minorHAnsi" w:cstheme="minorBidi" w:eastAsiaTheme="minorHAnsi" w:hAnsiTheme="minorHAnsi"/>
-          <w:shd w:fill="00A933" w:val="clear"/>
-          <w:lang w:val="en-US"/>
-          <w14:ligatures w14:val="standardContextual"/>
-        </w:rPr>
-        <w:t>Remove heat and wind</w:t>
-      </w:r>
-    </w:p>
-    <w:p>
-      <w:pPr>
-        <w:pStyle w:val="ListParagraph"/>
-        <w:numPr>
-          <w:ilvl w:val="0"/>
-          <w:numId w:val="9"/>
-        </w:numPr>
-        <w:rPr>
-          <w:rFonts w:asciiTheme="minorHAnsi" w:cstheme="minorBidi" w:eastAsiaTheme="minorHAnsi" w:hAnsiTheme="minorHAnsi"/>
-          <w:highlight w:val="none"/>
-          <w:shd w:fill="00A933" w:val="clear"/>
-          <w14:ligatures w14:val="standardContextual"/>
-        </w:rPr>
-      </w:pPr>
-      <w:r>
-        <w:rPr>
-          <w:rFonts w:asciiTheme="minorHAnsi" w:cstheme="minorBidi" w:eastAsiaTheme="minorHAnsi" w:hAnsiTheme="minorHAnsi"/>
-          <w:shd w:fill="00A933" w:val="clear"/>
-          <w:lang w:val="en-US"/>
-          <w14:ligatures w14:val="standardContextual"/>
-        </w:rPr>
-        <w:t>Results</w:t>
-      </w:r>
-    </w:p>
-    <w:p>
-      <w:pPr>
-        <w:pStyle w:val="ListParagraph"/>
-        <w:numPr>
-          <w:ilvl w:val="0"/>
-          <w:numId w:val="9"/>
-        </w:numPr>
-        <w:ind w:left="1080" w:hanging="360"/>
-        <w:rPr>
-          <w:rFonts w:asciiTheme="minorHAnsi" w:cstheme="minorBidi" w:eastAsiaTheme="minorHAnsi" w:hAnsiTheme="minorHAnsi"/>
-          <w:highlight w:val="none"/>
-          <w:shd w:fill="00A933" w:val="clear"/>
-          <w14:ligatures w14:val="standardContextual"/>
-        </w:rPr>
-      </w:pPr>
-      <w:r>
-        <w:rPr>
-          <w:rFonts w:asciiTheme="minorHAnsi" w:cstheme="minorBidi" w:eastAsiaTheme="minorHAnsi" w:hAnsiTheme="minorHAnsi"/>
-          <w:shd w:fill="00A933" w:val="clear"/>
-          <w:lang w:val="en-US"/>
-          <w14:ligatures w14:val="standardContextual"/>
-        </w:rPr>
-        <w:t>Add club name in parenthesis next to the competitor’s name</w:t>
-      </w:r>
-    </w:p>
-    <w:p>
-      <w:pPr>
-        <w:pStyle w:val="ListParagraph"/>
-        <w:numPr>
-          <w:ilvl w:val="0"/>
-          <w:numId w:val="9"/>
-        </w:numPr>
-        <w:ind w:left="1080" w:hanging="360"/>
-        <w:rPr>
-          <w:rFonts w:asciiTheme="minorHAnsi" w:cstheme="minorBidi" w:eastAsiaTheme="minorHAnsi" w:hAnsiTheme="minorHAnsi"/>
-          <w:highlight w:val="none"/>
-          <w:shd w:fill="00A933" w:val="clear"/>
-          <w14:ligatures w14:val="standardContextual"/>
-        </w:rPr>
-      </w:pPr>
-      <w:r>
-        <w:rPr>
-          <w:rFonts w:asciiTheme="minorHAnsi" w:cstheme="minorBidi" w:eastAsiaTheme="minorHAnsi" w:hAnsiTheme="minorHAnsi"/>
-          <w:shd w:fill="00A933" w:val="clear"/>
-          <w:lang w:val="en-US"/>
-          <w14:ligatures w14:val="standardContextual"/>
-        </w:rPr>
-        <w:t>Remove record status</w:t>
-      </w:r>
-    </w:p>
-    <w:p>
-      <w:pPr>
-        <w:pStyle w:val="ListParagraph"/>
-        <w:numPr>
-          <w:ilvl w:val="0"/>
-          <w:numId w:val="9"/>
-        </w:numPr>
-        <w:ind w:left="1080" w:hanging="360"/>
-        <w:rPr>
-          <w:rFonts w:asciiTheme="minorHAnsi" w:cstheme="minorBidi" w:eastAsiaTheme="minorHAnsi" w:hAnsiTheme="minorHAnsi"/>
-          <w:highlight w:val="none"/>
-          <w:shd w:fill="00A933" w:val="clear"/>
-          <w14:ligatures w14:val="standardContextual"/>
-        </w:rPr>
-      </w:pPr>
-      <w:r>
-        <w:rPr>
-          <w:rFonts w:asciiTheme="minorHAnsi" w:cstheme="minorBidi" w:eastAsiaTheme="minorHAnsi" w:hAnsiTheme="minorHAnsi"/>
-          <w:shd w:fill="00A933" w:val="clear"/>
-          <w:lang w:val="en-US"/>
-          <w14:ligatures w14:val="standardContextual"/>
-        </w:rPr>
-        <w:t>Remove points as the script will generate them</w:t>
-      </w:r>
-    </w:p>
-    <w:p>
-      <w:pPr>
-        <w:pStyle w:val="ListParagraph"/>
-        <w:numPr>
-          <w:ilvl w:val="0"/>
-          <w:numId w:val="9"/>
-        </w:numPr>
-        <w:ind w:left="1080" w:hanging="360"/>
-        <w:rPr/>
-      </w:pPr>
-      <w:r>
-        <w:rPr>
-          <w:rFonts w:asciiTheme="minorHAnsi" w:cstheme="minorBidi" w:eastAsiaTheme="minorHAnsi" w:hAnsiTheme="minorHAnsi"/>
-          <w:shd w:fill="00A933" w:val="clear"/>
-          <w:lang w:val="en-US"/>
-          <w14:ligatures w14:val="standardContextual"/>
-        </w:rPr>
-        <w:t>Remove result value and auto deduce result (varchar in db) and result value (decimal in db) from result (number in the ui)</w:t>
-      </w:r>
-    </w:p>
-    <w:p>
-      <w:pPr>
-        <w:pStyle w:val="ListParagraph"/>
-        <w:numPr>
-          <w:ilvl w:val="0"/>
-          <w:numId w:val="9"/>
-        </w:numPr>
-        <w:ind w:left="1080" w:hanging="360"/>
-        <w:rPr>
-          <w:rFonts w:asciiTheme="minorHAnsi" w:cstheme="minorBidi" w:eastAsiaTheme="minorHAnsi" w:hAnsiTheme="minorHAnsi"/>
-          <w:highlight w:val="none"/>
-          <w:shd w:fill="00A933" w:val="clear"/>
-          <w14:ligatures w14:val="standardContextual"/>
-        </w:rPr>
-      </w:pPr>
-      <w:r>
-        <w:rPr>
-          <w:rFonts w:asciiTheme="minorHAnsi" w:cstheme="minorBidi" w:eastAsiaTheme="minorHAnsi" w:hAnsiTheme="minorHAnsi"/>
-          <w:shd w:fill="00A933" w:val="clear"/>
-          <w:lang w:val="en-US"/>
-          <w14:ligatures w14:val="standardContextual"/>
-        </w:rPr>
-        <w:t>When creation of result fails (on create click), please display an error message with the failure</w:t>
-      </w:r>
-    </w:p>
-    <w:p>
-      <w:pPr>
-        <w:pStyle w:val="Normal"/>
-        <w:rPr>
-          <w:lang w:val="en-US"/>
-        </w:rPr>
-      </w:pPr>
-      <w:r>
-        <w:rPr>
-          <w:lang w:val="en-US"/>
-        </w:rPr>
-        <w:t>Create Athlete page:</w:t>
-      </w:r>
-    </w:p>
-    <w:p>
-      <w:pPr>
-        <w:pStyle w:val="ListParagraph"/>
-        <w:numPr>
-          <w:ilvl w:val="0"/>
+          <w:lang w:val="en-US"/>
+          <w14:ligatures w14:val="standardContextual"/>
+        </w:rPr>
+        <w:t>If YoB is changed, check against existing linked competitors that the age categories still match with the new date. If not add a warning.</w:t>
+      </w:r>
+    </w:p>
+    <w:p>
+      <w:pPr>
+        <w:pStyle w:val="ListParagraph"/>
+        <w:numPr>
+          <w:ilvl w:val="1"/>
           <w:numId w:val="4"/>
-        </w:numPr>
-        <w:rPr>
-          <w:lang w:val="en-US"/>
-        </w:rPr>
-      </w:pPr>
-      <w:r>
-        <w:rPr>
-          <w:lang w:val="en-US"/>
-        </w:rPr>
-        <w:t>If YoB is changed, check against existing linked competitors that the age categories still match with the new date. If not add a warning.</w:t>
-      </w:r>
-    </w:p>
-    <w:p>
-      <w:pPr>
-        <w:pStyle w:val="Normal"/>
-        <w:rPr>
-          <w:lang w:val="en-US"/>
-        </w:rPr>
-      </w:pPr>
-      <w:r>
-        <w:rPr>
-          <w:lang w:val="en-US"/>
-        </w:rPr>
-        <w:t>Events page:</w:t>
-      </w:r>
-    </w:p>
-    <w:p>
-      <w:pPr>
-        <w:pStyle w:val="ListParagraph"/>
-        <w:numPr>
-          <w:ilvl w:val="0"/>
-          <w:numId w:val="5"/>
-        </w:numPr>
-        <w:rPr>
-          <w:rFonts w:asciiTheme="minorHAnsi" w:cstheme="minorBidi" w:eastAsiaTheme="minorHAnsi" w:hAnsiTheme="minorHAnsi"/>
-          <w:highlight w:val="none"/>
-          <w:shd w:fill="00A933" w:val="clear"/>
-          <w14:ligatures w14:val="standardContextual"/>
-        </w:rPr>
-      </w:pPr>
-      <w:r>
-        <w:rPr>
-          <w:rFonts w:asciiTheme="minorHAnsi" w:cstheme="minorBidi" w:eastAsiaTheme="minorHAnsi" w:hAnsiTheme="minorHAnsi"/>
-          <w:shd w:fill="00A933" w:val="clear"/>
-          <w:lang w:val="en-US"/>
-          <w14:ligatures w14:val="standardContextual"/>
-        </w:rPr>
-        <w:t>Add gender</w:t>
-      </w:r>
-    </w:p>
-    <w:p>
-      <w:pPr>
-        <w:pStyle w:val="ListParagraph"/>
-        <w:numPr>
-          <w:ilvl w:val="0"/>
-          <w:numId w:val="5"/>
-        </w:numPr>
-        <w:rPr>
-          <w:rFonts w:asciiTheme="minorHAnsi" w:cstheme="minorBidi" w:eastAsiaTheme="minorHAnsi" w:hAnsiTheme="minorHAnsi"/>
-          <w:highlight w:val="none"/>
-          <w:shd w:fill="00A933" w:val="clear"/>
-          <w14:ligatures w14:val="standardContextual"/>
-        </w:rPr>
-      </w:pPr>
-      <w:r>
-        <w:rPr>
-          <w:rFonts w:asciiTheme="minorHAnsi" w:cstheme="minorBidi" w:eastAsiaTheme="minorHAnsi" w:hAnsiTheme="minorHAnsi"/>
-          <w:shd w:fill="00A933" w:val="clear"/>
-          <w:lang w:val="en-US"/>
-          <w14:ligatures w14:val="standardContextual"/>
-        </w:rPr>
-        <w:t>Add date of meeting along with meeting name</w:t>
-      </w:r>
-    </w:p>
-    <w:p>
-      <w:pPr>
-        <w:pStyle w:val="ListParagraph"/>
-        <w:numPr>
-          <w:ilvl w:val="0"/>
-          <w:numId w:val="5"/>
-        </w:numPr>
-        <w:rPr>
-          <w:rFonts w:asciiTheme="minorHAnsi" w:cstheme="minorBidi" w:eastAsiaTheme="minorHAnsi" w:hAnsiTheme="minorHAnsi"/>
-          <w:highlight w:val="none"/>
-          <w:shd w:fill="00A933" w:val="clear"/>
-          <w14:ligatures w14:val="standardContextual"/>
-        </w:rPr>
-      </w:pPr>
-      <w:r>
-        <w:rPr>
-          <w:rFonts w:asciiTheme="minorHAnsi" w:cstheme="minorBidi" w:eastAsiaTheme="minorHAnsi" w:hAnsiTheme="minorHAnsi"/>
-          <w:shd w:fill="00A933" w:val="clear"/>
-          <w:lang w:val="en-US"/>
-          <w14:ligatures w14:val="standardContextual"/>
-        </w:rPr>
-        <w:t>Remove distance</w:t>
-      </w:r>
-    </w:p>
-    <w:p>
-      <w:pPr>
-        <w:pStyle w:val="ListParagraph"/>
-        <w:numPr>
-          <w:ilvl w:val="0"/>
-          <w:numId w:val="5"/>
-        </w:numPr>
-        <w:rPr>
-          <w:rFonts w:asciiTheme="minorHAnsi" w:cstheme="minorBidi" w:eastAsiaTheme="minorHAnsi" w:hAnsiTheme="minorHAnsi"/>
-          <w:highlight w:val="none"/>
-          <w:shd w:fill="00A933" w:val="clear"/>
-          <w14:ligatures w14:val="standardContextual"/>
-        </w:rPr>
-      </w:pPr>
-      <w:r>
-        <w:rPr>
-          <w:rFonts w:asciiTheme="minorHAnsi" w:cstheme="minorBidi" w:eastAsiaTheme="minorHAnsi" w:hAnsiTheme="minorHAnsi"/>
-          <w:shd w:fill="00A933" w:val="clear"/>
-          <w:lang w:val="en-US"/>
-          <w14:ligatures w14:val="standardContextual"/>
-        </w:rPr>
-        <w:t>Remove date</w:t>
-      </w:r>
-    </w:p>
-    <w:p>
-      <w:pPr>
-        <w:pStyle w:val="ListParagraph"/>
-        <w:numPr>
-          <w:ilvl w:val="0"/>
-          <w:numId w:val="5"/>
-        </w:numPr>
-        <w:rPr>
-          <w:lang w:val="en-US"/>
-        </w:rPr>
-      </w:pPr>
-      <w:r>
-        <w:rPr>
-          <w:lang w:val="en-US"/>
-        </w:rPr>
-        <w:t>Remove type and instead concatenate the matching type.display to the event name</w:t>
-      </w:r>
-    </w:p>
-    <w:p>
-      <w:pPr>
-        <w:pStyle w:val="ListParagraph"/>
-        <w:numPr>
-          <w:ilvl w:val="0"/>
-          <w:numId w:val="5"/>
-        </w:numPr>
-        <w:rPr>
-          <w:lang w:val="en-US"/>
-        </w:rPr>
-      </w:pPr>
-      <w:r>
-        <w:rPr>
-          <w:lang w:val="en-US"/>
-        </w:rPr>
-        <w:t>Also concatenate the name + type.display by extra + io (taken from the meeting to be checked with Patrick) + round</w:t>
-      </w:r>
-    </w:p>
-    <w:p>
-      <w:pPr>
-        <w:pStyle w:val="ListParagraph"/>
-        <w:numPr>
-          <w:ilvl w:val="0"/>
-          <w:numId w:val="5"/>
         </w:numPr>
         <w:rPr>
           <w:rFonts w:asciiTheme="minorHAnsi" w:cstheme="minorBidi" w:eastAsiaTheme="minorHAnsi" w:hAnsiTheme="minorHAnsi"/>
@@ -721,6 +593,181 @@
         <w:rPr>
           <w:rFonts w:asciiTheme="minorHAnsi" w:cstheme="minorBidi" w:eastAsiaTheme="minorHAnsi" w:hAnsiTheme="minorHAnsi"/>
           <w:shd w:fill="FFBF00" w:val="clear"/>
+          <w14:ligatures w14:val="standardContextual"/>
+        </w:rPr>
+        <w:t>Validations and checks are made in the backend before saving</w:t>
+      </w:r>
+    </w:p>
+    <w:p>
+      <w:pPr>
+        <w:pStyle w:val="Normal"/>
+        <w:rPr>
+          <w:lang w:val="en-US"/>
+        </w:rPr>
+      </w:pPr>
+      <w:r>
+        <w:rPr>
+          <w:lang w:val="en-US"/>
+        </w:rPr>
+        <w:t>Events page:</w:t>
+      </w:r>
+    </w:p>
+    <w:p>
+      <w:pPr>
+        <w:pStyle w:val="ListParagraph"/>
+        <w:numPr>
+          <w:ilvl w:val="0"/>
+          <w:numId w:val="5"/>
+        </w:numPr>
+        <w:rPr>
+          <w:rFonts w:ascii="Calibri" w:hAnsi="Calibri" w:eastAsia="Calibri" w:cs="Arial" w:asciiTheme="minorHAnsi" w:cstheme="minorBidi" w:eastAsiaTheme="minorHAnsi" w:hAnsiTheme="minorHAnsi"/>
+          <w:highlight w:val="none"/>
+          <w:shd w:fill="00A933" w:val="clear"/>
+          <w14:ligatures w14:val="standardContextual"/>
+        </w:rPr>
+      </w:pPr>
+      <w:r>
+        <w:rPr>
+          <w:rFonts w:eastAsia="Calibri" w:cs="Arial" w:cstheme="minorBidi" w:eastAsiaTheme="minorHAnsi"/>
+          <w:shd w:fill="00A933" w:val="clear"/>
+          <w:lang w:val="en-US"/>
+          <w14:ligatures w14:val="standardContextual"/>
+        </w:rPr>
+        <w:t>Add gender</w:t>
+      </w:r>
+    </w:p>
+    <w:p>
+      <w:pPr>
+        <w:pStyle w:val="ListParagraph"/>
+        <w:numPr>
+          <w:ilvl w:val="0"/>
+          <w:numId w:val="5"/>
+        </w:numPr>
+        <w:rPr>
+          <w:rFonts w:ascii="Calibri" w:hAnsi="Calibri" w:eastAsia="Calibri" w:cs="Arial" w:asciiTheme="minorHAnsi" w:cstheme="minorBidi" w:eastAsiaTheme="minorHAnsi" w:hAnsiTheme="minorHAnsi"/>
+          <w:highlight w:val="none"/>
+          <w:shd w:fill="00A933" w:val="clear"/>
+          <w14:ligatures w14:val="standardContextual"/>
+        </w:rPr>
+      </w:pPr>
+      <w:r>
+        <w:rPr>
+          <w:rFonts w:eastAsia="Calibri" w:cs="Arial" w:cstheme="minorBidi" w:eastAsiaTheme="minorHAnsi"/>
+          <w:shd w:fill="00A933" w:val="clear"/>
+          <w:lang w:val="en-US"/>
+          <w14:ligatures w14:val="standardContextual"/>
+        </w:rPr>
+        <w:t>Add date of meeting along with meeting name</w:t>
+      </w:r>
+    </w:p>
+    <w:p>
+      <w:pPr>
+        <w:pStyle w:val="ListParagraph"/>
+        <w:numPr>
+          <w:ilvl w:val="0"/>
+          <w:numId w:val="5"/>
+        </w:numPr>
+        <w:rPr>
+          <w:rFonts w:ascii="Calibri" w:hAnsi="Calibri" w:eastAsia="Calibri" w:cs="Arial" w:asciiTheme="minorHAnsi" w:cstheme="minorBidi" w:eastAsiaTheme="minorHAnsi" w:hAnsiTheme="minorHAnsi"/>
+          <w:highlight w:val="none"/>
+          <w:shd w:fill="00A933" w:val="clear"/>
+          <w14:ligatures w14:val="standardContextual"/>
+        </w:rPr>
+      </w:pPr>
+      <w:r>
+        <w:rPr>
+          <w:rFonts w:eastAsia="Calibri" w:cs="Arial" w:cstheme="minorBidi" w:eastAsiaTheme="minorHAnsi"/>
+          <w:shd w:fill="00A933" w:val="clear"/>
+          <w:lang w:val="en-US"/>
+          <w14:ligatures w14:val="standardContextual"/>
+        </w:rPr>
+        <w:t>Remove distance</w:t>
+      </w:r>
+    </w:p>
+    <w:p>
+      <w:pPr>
+        <w:pStyle w:val="ListParagraph"/>
+        <w:numPr>
+          <w:ilvl w:val="0"/>
+          <w:numId w:val="5"/>
+        </w:numPr>
+        <w:rPr>
+          <w:rFonts w:ascii="Calibri" w:hAnsi="Calibri" w:eastAsia="Calibri" w:cs="Arial" w:asciiTheme="minorHAnsi" w:cstheme="minorBidi" w:eastAsiaTheme="minorHAnsi" w:hAnsiTheme="minorHAnsi"/>
+          <w:highlight w:val="none"/>
+          <w:shd w:fill="00A933" w:val="clear"/>
+          <w14:ligatures w14:val="standardContextual"/>
+        </w:rPr>
+      </w:pPr>
+      <w:r>
+        <w:rPr>
+          <w:rFonts w:eastAsia="Calibri" w:cs="Arial" w:cstheme="minorBidi" w:eastAsiaTheme="minorHAnsi"/>
+          <w:shd w:fill="00A933" w:val="clear"/>
+          <w:lang w:val="en-US"/>
+          <w14:ligatures w14:val="standardContextual"/>
+        </w:rPr>
+        <w:t>Remove date</w:t>
+      </w:r>
+    </w:p>
+    <w:p>
+      <w:pPr>
+        <w:pStyle w:val="ListParagraph"/>
+        <w:numPr>
+          <w:ilvl w:val="0"/>
+          <w:numId w:val="5"/>
+        </w:numPr>
+        <w:rPr>
+          <w:rFonts w:asciiTheme="minorHAnsi" w:cstheme="minorBidi" w:eastAsiaTheme="minorHAnsi" w:hAnsiTheme="minorHAnsi"/>
+          <w:highlight w:val="none"/>
+          <w:shd w:fill="00A933" w:val="clear"/>
+          <w14:ligatures w14:val="standardContextual"/>
+        </w:rPr>
+      </w:pPr>
+      <w:r>
+        <w:rPr>
+          <w:rFonts w:asciiTheme="minorHAnsi" w:cstheme="minorBidi" w:eastAsiaTheme="minorHAnsi" w:hAnsiTheme="minorHAnsi"/>
+          <w:shd w:fill="00A933" w:val="clear"/>
+          <w:lang w:val="en-US"/>
+          <w14:ligatures w14:val="standardContextual"/>
+        </w:rPr>
+        <w:t>Remove type and instead concatenate the matching type.display to the event name</w:t>
+      </w:r>
+    </w:p>
+    <w:p>
+      <w:pPr>
+        <w:pStyle w:val="ListParagraph"/>
+        <w:numPr>
+          <w:ilvl w:val="0"/>
+          <w:numId w:val="5"/>
+        </w:numPr>
+        <w:rPr>
+          <w:lang w:val="en-US"/>
+        </w:rPr>
+      </w:pPr>
+      <w:r>
+        <w:rPr>
+          <w:lang w:val="en-US"/>
+        </w:rPr>
+        <w:t>Also concatenate the name + type.display by extra + io (taken from the meeting to be checked with Patrick) + round</w:t>
+      </w:r>
+    </w:p>
+    <w:p>
+      <w:pPr>
+        <w:pStyle w:val="ListParagraph"/>
+        <w:numPr>
+          <w:ilvl w:val="0"/>
+          <w:numId w:val="5"/>
+        </w:numPr>
+        <w:rPr>
+          <w:rFonts w:ascii="Calibri" w:hAnsi="Calibri" w:eastAsia="Calibri" w:cs="Arial" w:asciiTheme="minorHAnsi" w:cstheme="minorBidi" w:eastAsiaTheme="minorHAnsi" w:hAnsiTheme="minorHAnsi"/>
+          <w:highlight w:val="none"/>
+          <w:shd w:fill="FFBF00" w:val="clear"/>
+          <w14:ligatures w14:val="standardContextual"/>
+        </w:rPr>
+      </w:pPr>
+      <w:r>
+        <w:rPr>
+          <w:rFonts w:eastAsia="Calibri" w:cs="Arial" w:cstheme="minorBidi" w:eastAsiaTheme="minorHAnsi"/>
+          <w:shd w:fill="FFBF00" w:val="clear"/>
           <w:lang w:val="en-US"/>
           <w14:ligatures w14:val="standardContextual"/>
         </w:rPr>
@@ -735,6 +782,121 @@
           <w:numId w:val="5"/>
         </w:numPr>
         <w:rPr>
+          <w:rFonts w:ascii="Calibri" w:hAnsi="Calibri" w:eastAsia="Calibri" w:cs="Arial" w:asciiTheme="minorHAnsi" w:cstheme="minorBidi" w:eastAsiaTheme="minorHAnsi" w:hAnsiTheme="minorHAnsi"/>
+          <w:highlight w:val="none"/>
+          <w:shd w:fill="FFBF00" w:val="clear"/>
+          <w14:ligatures w14:val="standardContextual"/>
+        </w:rPr>
+      </w:pPr>
+      <w:r>
+        <w:rPr>
+          <w:rFonts w:eastAsia="Calibri" w:cs="Arial" w:cstheme="minorBidi" w:eastAsiaTheme="minorHAnsi"/>
+          <w:shd w:fill="FFBF00" w:val="clear"/>
+          <w:lang w:val="en-US"/>
+          <w14:ligatures w14:val="standardContextual"/>
+        </w:rPr>
+        <w:t>Make the results subform editable to modify entries</w:t>
+      </w:r>
+    </w:p>
+    <w:p>
+      <w:pPr>
+        <w:pStyle w:val="ListParagraph"/>
+        <w:numPr>
+          <w:ilvl w:val="2"/>
+          <w:numId w:val="5"/>
+        </w:numPr>
+        <w:rPr>
+          <w:rFonts w:ascii="Calibri" w:hAnsi="Calibri" w:eastAsia="Calibri" w:cs="Arial" w:asciiTheme="minorHAnsi" w:cstheme="minorBidi" w:eastAsiaTheme="minorHAnsi" w:hAnsiTheme="minorHAnsi"/>
+          <w:highlight w:val="none"/>
+          <w:shd w:fill="FFBF00" w:val="clear"/>
+          <w14:ligatures w14:val="standardContextual"/>
+        </w:rPr>
+      </w:pPr>
+      <w:r>
+        <w:rPr>
+          <w:rFonts w:eastAsia="Calibri" w:cs="Arial" w:cstheme="minorBidi" w:eastAsiaTheme="minorHAnsi"/>
+          <w:shd w:fill="FFBF00" w:val="clear"/>
+          <w14:ligatures w14:val="standardContextual"/>
+        </w:rPr>
+        <w:t>already is if you click on the entry you want to edit it takes you to the form to edit</w:t>
+      </w:r>
+    </w:p>
+    <w:p>
+      <w:pPr>
+        <w:pStyle w:val="Normal"/>
+        <w:rPr>
+          <w:rFonts w:asciiTheme="minorHAnsi" w:cstheme="minorBidi" w:eastAsiaTheme="minorHAnsi" w:hAnsiTheme="minorHAnsi"/>
+          <w:highlight w:val="none"/>
+          <w:shd w:fill="00A933" w:val="clear"/>
+          <w14:ligatures w14:val="standardContextual"/>
+        </w:rPr>
+      </w:pPr>
+      <w:r>
+        <w:rPr>
+          <w:rFonts w:asciiTheme="minorHAnsi" w:cstheme="minorBidi" w:eastAsiaTheme="minorHAnsi" w:hAnsiTheme="minorHAnsi"/>
+          <w:shd w:fill="00A933" w:val="clear"/>
+          <w:lang w:val="en-US"/>
+          <w14:ligatures w14:val="standardContextual"/>
+        </w:rPr>
+        <w:t>Update Event page:</w:t>
+      </w:r>
+    </w:p>
+    <w:p>
+      <w:pPr>
+        <w:pStyle w:val="ListParagraph"/>
+        <w:numPr>
+          <w:ilvl w:val="0"/>
+          <w:numId w:val="6"/>
+        </w:numPr>
+        <w:rPr>
+          <w:rFonts w:asciiTheme="minorHAnsi" w:cstheme="minorBidi" w:eastAsiaTheme="minorHAnsi" w:hAnsiTheme="minorHAnsi"/>
+          <w:highlight w:val="none"/>
+          <w:shd w:fill="00A933" w:val="clear"/>
+          <w14:ligatures w14:val="standardContextual"/>
+        </w:rPr>
+      </w:pPr>
+      <w:r>
+        <w:rPr>
+          <w:rFonts w:asciiTheme="minorHAnsi" w:cstheme="minorBidi" w:eastAsiaTheme="minorHAnsi" w:hAnsiTheme="minorHAnsi"/>
+          <w:shd w:fill="00A933" w:val="clear"/>
+          <w:lang w:val="en-US"/>
+          <w14:ligatures w14:val="standardContextual"/>
+        </w:rPr>
+        <w:t>Same as create, event name should be deduced and automatically shown in the name field</w:t>
+      </w:r>
+    </w:p>
+    <w:p>
+      <w:pPr>
+        <w:pStyle w:val="ListParagraph"/>
+        <w:numPr>
+          <w:ilvl w:val="0"/>
+          <w:numId w:val="6"/>
+        </w:numPr>
+        <w:rPr>
+          <w:rFonts w:ascii="Calibri" w:hAnsi="Calibri" w:eastAsia="Calibri" w:cs="Arial" w:asciiTheme="minorHAnsi" w:cstheme="minorBidi" w:eastAsiaTheme="minorHAnsi" w:hAnsiTheme="minorHAnsi"/>
+          <w:highlight w:val="none"/>
+          <w:shd w:fill="00A933" w:val="clear"/>
+          <w14:ligatures w14:val="standardContextual"/>
+        </w:rPr>
+      </w:pPr>
+      <w:r>
+        <w:rPr>
+          <w:rFonts w:eastAsia="Calibri" w:cs="Arial" w:cstheme="minorBidi" w:eastAsiaTheme="minorHAnsi"/>
+          <w:shd w:fill="00A933" w:val="clear"/>
+          <w:lang w:val="en-US"/>
+          <w14:ligatures w14:val="standardContextual"/>
+        </w:rPr>
+        <w:t>If event already has results, disable all the fields except extra and note</w:t>
+      </w:r>
+    </w:p>
+    <w:p>
+      <w:pPr>
+        <w:pStyle w:val="ListParagraph"/>
+        <w:numPr>
+          <w:ilvl w:val="0"/>
+          <w:numId w:val="6"/>
+        </w:numPr>
+        <w:rPr>
           <w:rFonts w:asciiTheme="minorHAnsi" w:cstheme="minorBidi" w:eastAsiaTheme="minorHAnsi" w:hAnsiTheme="minorHAnsi"/>
           <w:highlight w:val="none"/>
           <w:shd w:fill="FFBF00" w:val="clear"/>
@@ -748,15 +910,15 @@
           <w:lang w:val="en-US"/>
           <w14:ligatures w14:val="standardContextual"/>
         </w:rPr>
-        <w:t>Make the results subform editable to modify entries</w:t>
-      </w:r>
-    </w:p>
-    <w:p>
-      <w:pPr>
-        <w:pStyle w:val="ListParagraph"/>
-        <w:numPr>
-          <w:ilvl w:val="2"/>
-          <w:numId w:val="5"/>
+        <w:t>Disable update event button if the rules are violated (see create events) or if nothing has changed</w:t>
+      </w:r>
+    </w:p>
+    <w:p>
+      <w:pPr>
+        <w:pStyle w:val="ListParagraph"/>
+        <w:numPr>
+          <w:ilvl w:val="1"/>
+          <w:numId w:val="6"/>
         </w:numPr>
         <w:rPr>
           <w:rFonts w:asciiTheme="minorHAnsi" w:cstheme="minorBidi" w:eastAsiaTheme="minorHAnsi" w:hAnsiTheme="minorHAnsi"/>
@@ -771,21 +933,7 @@
           <w:shd w:fill="FFBF00" w:val="clear"/>
           <w14:ligatures w14:val="standardContextual"/>
         </w:rPr>
-        <w:t>already is if you click on the entry you want to edit it takes you to the form to edit</w:t>
-      </w:r>
-    </w:p>
-    <w:p>
-      <w:pPr>
-        <w:pStyle w:val="Normal"/>
-        <w:rPr>
-          <w:lang w:val="en-US"/>
-        </w:rPr>
-      </w:pPr>
-      <w:r>
-        <w:rPr>
-          <w:lang w:val="en-US"/>
-        </w:rPr>
-        <w:t>Update Event page:</w:t>
+        <w:t>validations and checks are made in the backend before saving</w:t>
       </w:r>
     </w:p>
     <w:p>
@@ -796,14 +944,20 @@
           <w:numId w:val="6"/>
         </w:numPr>
         <w:rPr>
-          <w:lang w:val="en-US"/>
-        </w:rPr>
-      </w:pPr>
-      <w:r>
-        <w:rPr>
-          <w:lang w:val="en-US"/>
-        </w:rPr>
-        <w:t>Same as create, event name should be deduced and automatically shown in the name field</w:t>
+          <w:rFonts w:ascii="Calibri" w:hAnsi="Calibri" w:eastAsia="Calibri" w:cs="Arial" w:asciiTheme="minorHAnsi" w:cstheme="minorBidi" w:eastAsiaTheme="minorHAnsi" w:hAnsiTheme="minorHAnsi"/>
+          <w:highlight w:val="none"/>
+          <w:shd w:fill="00A933" w:val="clear"/>
+          <w14:ligatures w14:val="standardContextual"/>
+        </w:rPr>
+      </w:pPr>
+      <w:r>
+        <w:rPr>
+          <w:rFonts w:eastAsia="Calibri" w:cs="Arial" w:cstheme="minorBidi" w:eastAsiaTheme="minorHAnsi"/>
+          <w:shd w:fill="00A933" w:val="clear"/>
+          <w:lang w:val="en-US"/>
+          <w14:ligatures w14:val="standardContextual"/>
+        </w:rPr>
+        <w:t>Remove the written text when the fields are empty</w:t>
       </w:r>
     </w:p>
     <w:p>
@@ -814,20 +968,20 @@
           <w:numId w:val="6"/>
         </w:numPr>
         <w:rPr>
-          <w:rFonts w:asciiTheme="minorHAnsi" w:cstheme="minorBidi" w:eastAsiaTheme="minorHAnsi" w:hAnsiTheme="minorHAnsi"/>
-          <w:highlight w:val="none"/>
-          <w:shd w:fill="00A933" w:val="clear"/>
-          <w14:ligatures w14:val="standardContextual"/>
-        </w:rPr>
-      </w:pPr>
-      <w:r>
-        <w:rPr>
-          <w:rFonts w:asciiTheme="minorHAnsi" w:cstheme="minorBidi" w:eastAsiaTheme="minorHAnsi" w:hAnsiTheme="minorHAnsi"/>
-          <w:shd w:fill="00A933" w:val="clear"/>
-          <w:lang w:val="en-US"/>
-          <w14:ligatures w14:val="standardContextual"/>
-        </w:rPr>
-        <w:t>If event already has results, disable all the fields except extra and note</w:t>
+          <w:rFonts w:ascii="Calibri" w:hAnsi="Calibri" w:eastAsia="Calibri" w:cs="Arial" w:asciiTheme="minorHAnsi" w:cstheme="minorBidi" w:eastAsiaTheme="minorHAnsi" w:hAnsiTheme="minorHAnsi"/>
+          <w:highlight w:val="none"/>
+          <w:shd w:fill="00A933" w:val="clear"/>
+          <w14:ligatures w14:val="standardContextual"/>
+        </w:rPr>
+      </w:pPr>
+      <w:r>
+        <w:rPr>
+          <w:rFonts w:eastAsia="Calibri" w:cs="Arial" w:cstheme="minorBidi" w:eastAsiaTheme="minorHAnsi"/>
+          <w:shd w:fill="00A933" w:val="clear"/>
+          <w:lang w:val="en-US"/>
+          <w14:ligatures w14:val="standardContextual"/>
+        </w:rPr>
+        <w:t>Remove heat</w:t>
       </w:r>
     </w:p>
     <w:p>
@@ -838,14 +992,20 @@
           <w:numId w:val="6"/>
         </w:numPr>
         <w:rPr>
-          <w:lang w:val="en-US"/>
-        </w:rPr>
-      </w:pPr>
-      <w:r>
-        <w:rPr>
-          <w:lang w:val="en-US"/>
-        </w:rPr>
-        <w:t>Disable update event button if the rules are violated (see create events) or if nothing has changed</w:t>
+          <w:rFonts w:ascii="Calibri" w:hAnsi="Calibri" w:eastAsia="Calibri" w:cs="Arial" w:asciiTheme="minorHAnsi" w:cstheme="minorBidi" w:eastAsiaTheme="minorHAnsi" w:hAnsiTheme="minorHAnsi"/>
+          <w:highlight w:val="none"/>
+          <w:shd w:fill="00A933" w:val="clear"/>
+          <w14:ligatures w14:val="standardContextual"/>
+        </w:rPr>
+      </w:pPr>
+      <w:r>
+        <w:rPr>
+          <w:rFonts w:eastAsia="Calibri" w:cs="Arial" w:cstheme="minorBidi" w:eastAsiaTheme="minorHAnsi"/>
+          <w:shd w:fill="00A933" w:val="clear"/>
+          <w:lang w:val="en-US"/>
+          <w14:ligatures w14:val="standardContextual"/>
+        </w:rPr>
+        <w:t>Remove io</w:t>
       </w:r>
     </w:p>
     <w:p>
@@ -856,20 +1016,20 @@
           <w:numId w:val="6"/>
         </w:numPr>
         <w:rPr>
-          <w:rFonts w:asciiTheme="minorHAnsi" w:cstheme="minorBidi" w:eastAsiaTheme="minorHAnsi" w:hAnsiTheme="minorHAnsi"/>
-          <w:highlight w:val="none"/>
-          <w:shd w:fill="00A933" w:val="clear"/>
-          <w14:ligatures w14:val="standardContextual"/>
-        </w:rPr>
-      </w:pPr>
-      <w:r>
-        <w:rPr>
-          <w:rFonts w:asciiTheme="minorHAnsi" w:cstheme="minorBidi" w:eastAsiaTheme="minorHAnsi" w:hAnsiTheme="minorHAnsi"/>
-          <w:shd w:fill="00A933" w:val="clear"/>
-          <w:lang w:val="en-US"/>
-          <w14:ligatures w14:val="standardContextual"/>
-        </w:rPr>
-        <w:t>Remove the written text when the fields are empty</w:t>
+          <w:rFonts w:ascii="Calibri" w:hAnsi="Calibri" w:eastAsia="Calibri" w:cs="Arial" w:asciiTheme="minorHAnsi" w:cstheme="minorBidi" w:eastAsiaTheme="minorHAnsi" w:hAnsiTheme="minorHAnsi"/>
+          <w:highlight w:val="none"/>
+          <w:shd w:fill="00A933" w:val="clear"/>
+          <w14:ligatures w14:val="standardContextual"/>
+        </w:rPr>
+      </w:pPr>
+      <w:r>
+        <w:rPr>
+          <w:rFonts w:eastAsia="Calibri" w:cs="Arial" w:cstheme="minorBidi" w:eastAsiaTheme="minorHAnsi"/>
+          <w:shd w:fill="00A933" w:val="clear"/>
+          <w:lang w:val="en-US"/>
+          <w14:ligatures w14:val="standardContextual"/>
+        </w:rPr>
+        <w:t>Remove wind</w:t>
       </w:r>
     </w:p>
     <w:p>
@@ -880,87 +1040,15 @@
           <w:numId w:val="6"/>
         </w:numPr>
         <w:rPr>
-          <w:rFonts w:asciiTheme="minorHAnsi" w:cstheme="minorBidi" w:eastAsiaTheme="minorHAnsi" w:hAnsiTheme="minorHAnsi"/>
-          <w:highlight w:val="none"/>
-          <w:shd w:fill="00A933" w:val="clear"/>
-          <w14:ligatures w14:val="standardContextual"/>
-        </w:rPr>
-      </w:pPr>
-      <w:r>
-        <w:rPr>
-          <w:rFonts w:asciiTheme="minorHAnsi" w:cstheme="minorBidi" w:eastAsiaTheme="minorHAnsi" w:hAnsiTheme="minorHAnsi"/>
-          <w:shd w:fill="00A933" w:val="clear"/>
-          <w:lang w:val="en-US"/>
-          <w14:ligatures w14:val="standardContextual"/>
-        </w:rPr>
-        <w:t>Remove heat</w:t>
-      </w:r>
-    </w:p>
-    <w:p>
-      <w:pPr>
-        <w:pStyle w:val="ListParagraph"/>
-        <w:numPr>
-          <w:ilvl w:val="0"/>
-          <w:numId w:val="6"/>
-        </w:numPr>
-        <w:rPr>
-          <w:rFonts w:asciiTheme="minorHAnsi" w:cstheme="minorBidi" w:eastAsiaTheme="minorHAnsi" w:hAnsiTheme="minorHAnsi"/>
-          <w:highlight w:val="none"/>
-          <w:shd w:fill="00A933" w:val="clear"/>
-          <w14:ligatures w14:val="standardContextual"/>
-        </w:rPr>
-      </w:pPr>
-      <w:r>
-        <w:rPr>
-          <w:rFonts w:asciiTheme="minorHAnsi" w:cstheme="minorBidi" w:eastAsiaTheme="minorHAnsi" w:hAnsiTheme="minorHAnsi"/>
-          <w:shd w:fill="00A933" w:val="clear"/>
-          <w:lang w:val="en-US"/>
-          <w14:ligatures w14:val="standardContextual"/>
-        </w:rPr>
-        <w:t>Remove io</w:t>
-      </w:r>
-    </w:p>
-    <w:p>
-      <w:pPr>
-        <w:pStyle w:val="ListParagraph"/>
-        <w:numPr>
-          <w:ilvl w:val="0"/>
-          <w:numId w:val="6"/>
-        </w:numPr>
-        <w:rPr>
-          <w:rFonts w:asciiTheme="minorHAnsi" w:cstheme="minorBidi" w:eastAsiaTheme="minorHAnsi" w:hAnsiTheme="minorHAnsi"/>
-          <w:highlight w:val="none"/>
-          <w:shd w:fill="00A933" w:val="clear"/>
-          <w14:ligatures w14:val="standardContextual"/>
-        </w:rPr>
-      </w:pPr>
-      <w:r>
-        <w:rPr>
-          <w:rFonts w:asciiTheme="minorHAnsi" w:cstheme="minorBidi" w:eastAsiaTheme="minorHAnsi" w:hAnsiTheme="minorHAnsi"/>
-          <w:shd w:fill="00A933" w:val="clear"/>
-          <w:lang w:val="en-US"/>
-          <w14:ligatures w14:val="standardContextual"/>
-        </w:rPr>
-        <w:t>Remove wind</w:t>
-      </w:r>
-    </w:p>
-    <w:p>
-      <w:pPr>
-        <w:pStyle w:val="ListParagraph"/>
-        <w:numPr>
-          <w:ilvl w:val="0"/>
-          <w:numId w:val="6"/>
-        </w:numPr>
-        <w:rPr>
-          <w:rFonts w:asciiTheme="minorHAnsi" w:cstheme="minorBidi" w:eastAsiaTheme="minorHAnsi" w:hAnsiTheme="minorHAnsi"/>
-          <w:highlight w:val="none"/>
-          <w:shd w:fill="00A933" w:val="clear"/>
-          <w14:ligatures w14:val="standardContextual"/>
-        </w:rPr>
-      </w:pPr>
-      <w:r>
-        <w:rPr>
-          <w:rFonts w:asciiTheme="minorHAnsi" w:cstheme="minorBidi" w:eastAsiaTheme="minorHAnsi" w:hAnsiTheme="minorHAnsi"/>
+          <w:rFonts w:ascii="Calibri" w:hAnsi="Calibri" w:eastAsia="Calibri" w:cs="Arial" w:asciiTheme="minorHAnsi" w:cstheme="minorBidi" w:eastAsiaTheme="minorHAnsi" w:hAnsiTheme="minorHAnsi"/>
+          <w:highlight w:val="none"/>
+          <w:shd w:fill="00A933" w:val="clear"/>
+          <w14:ligatures w14:val="standardContextual"/>
+        </w:rPr>
+      </w:pPr>
+      <w:r>
+        <w:rPr>
+          <w:rFonts w:eastAsia="Calibri" w:cs="Arial" w:cstheme="minorBidi" w:eastAsiaTheme="minorHAnsi"/>
           <w:shd w:fill="00A933" w:val="clear"/>
           <w:lang w:val="en-US"/>
           <w14:ligatures w14:val="standardContextual"/>
@@ -1004,7 +1092,7 @@
               <w:contextualSpacing/>
               <w:jc w:val="left"/>
               <w:rPr>
-                <w:rFonts w:asciiTheme="minorHAnsi" w:cstheme="minorBidi" w:eastAsiaTheme="minorHAnsi" w:hAnsiTheme="minorHAnsi"/>
+                <w:rFonts w:ascii="Calibri" w:hAnsi="Calibri" w:eastAsia="Calibri" w:cs="Arial" w:asciiTheme="minorHAnsi" w:cstheme="minorBidi" w:eastAsiaTheme="minorHAnsi" w:hAnsiTheme="minorHAnsi"/>
                 <w:highlight w:val="none"/>
                 <w:shd w:fill="00A933" w:val="clear"/>
                 <w14:ligatures w14:val="standardContextual"/>
@@ -1039,7 +1127,7 @@
               <w:contextualSpacing/>
               <w:jc w:val="left"/>
               <w:rPr>
-                <w:rFonts w:asciiTheme="minorHAnsi" w:cstheme="minorBidi" w:eastAsiaTheme="minorHAnsi" w:hAnsiTheme="minorHAnsi"/>
+                <w:rFonts w:ascii="Calibri" w:hAnsi="Calibri" w:eastAsia="Calibri" w:cs="Arial" w:asciiTheme="minorHAnsi" w:cstheme="minorBidi" w:eastAsiaTheme="minorHAnsi" w:hAnsiTheme="minorHAnsi"/>
                 <w:highlight w:val="none"/>
                 <w:shd w:fill="00A933" w:val="clear"/>
                 <w14:ligatures w14:val="standardContextual"/>
@@ -1077,7 +1165,7 @@
               <w:contextualSpacing/>
               <w:jc w:val="left"/>
               <w:rPr>
-                <w:rFonts w:asciiTheme="minorHAnsi" w:cstheme="minorBidi" w:eastAsiaTheme="minorHAnsi" w:hAnsiTheme="minorHAnsi"/>
+                <w:rFonts w:ascii="Calibri" w:hAnsi="Calibri" w:eastAsia="Calibri" w:cs="Arial" w:asciiTheme="minorHAnsi" w:cstheme="minorBidi" w:eastAsiaTheme="minorHAnsi" w:hAnsiTheme="minorHAnsi"/>
                 <w:highlight w:val="none"/>
                 <w:shd w:fill="00A933" w:val="clear"/>
                 <w14:ligatures w14:val="standardContextual"/>
@@ -1112,7 +1200,7 @@
               <w:contextualSpacing/>
               <w:jc w:val="left"/>
               <w:rPr>
-                <w:rFonts w:asciiTheme="minorHAnsi" w:cstheme="minorBidi" w:eastAsiaTheme="minorHAnsi" w:hAnsiTheme="minorHAnsi"/>
+                <w:rFonts w:ascii="Calibri" w:hAnsi="Calibri" w:eastAsia="Calibri" w:cs="Arial" w:asciiTheme="minorHAnsi" w:cstheme="minorBidi" w:eastAsiaTheme="minorHAnsi" w:hAnsiTheme="minorHAnsi"/>
                 <w:highlight w:val="none"/>
                 <w:shd w:fill="00A933" w:val="clear"/>
                 <w14:ligatures w14:val="standardContextual"/>
@@ -1150,7 +1238,7 @@
               <w:contextualSpacing/>
               <w:jc w:val="left"/>
               <w:rPr>
-                <w:rFonts w:asciiTheme="minorHAnsi" w:cstheme="minorBidi" w:eastAsiaTheme="minorHAnsi" w:hAnsiTheme="minorHAnsi"/>
+                <w:rFonts w:ascii="Calibri" w:hAnsi="Calibri" w:eastAsia="Calibri" w:cs="Arial" w:asciiTheme="minorHAnsi" w:cstheme="minorBidi" w:eastAsiaTheme="minorHAnsi" w:hAnsiTheme="minorHAnsi"/>
                 <w:highlight w:val="none"/>
                 <w:shd w:fill="00A933" w:val="clear"/>
                 <w14:ligatures w14:val="standardContextual"/>
@@ -1185,7 +1273,7 @@
               <w:contextualSpacing/>
               <w:jc w:val="left"/>
               <w:rPr>
-                <w:rFonts w:asciiTheme="minorHAnsi" w:cstheme="minorBidi" w:eastAsiaTheme="minorHAnsi" w:hAnsiTheme="minorHAnsi"/>
+                <w:rFonts w:ascii="Calibri" w:hAnsi="Calibri" w:eastAsia="Calibri" w:cs="Arial" w:asciiTheme="minorHAnsi" w:cstheme="minorBidi" w:eastAsiaTheme="minorHAnsi" w:hAnsiTheme="minorHAnsi"/>
                 <w:highlight w:val="none"/>
                 <w:shd w:fill="00A933" w:val="clear"/>
                 <w14:ligatures w14:val="standardContextual"/>
@@ -1223,7 +1311,7 @@
               <w:contextualSpacing/>
               <w:jc w:val="left"/>
               <w:rPr>
-                <w:rFonts w:asciiTheme="minorHAnsi" w:cstheme="minorBidi" w:eastAsiaTheme="minorHAnsi" w:hAnsiTheme="minorHAnsi"/>
+                <w:rFonts w:ascii="Calibri" w:hAnsi="Calibri" w:eastAsia="Calibri" w:cs="Arial" w:asciiTheme="minorHAnsi" w:cstheme="minorBidi" w:eastAsiaTheme="minorHAnsi" w:hAnsiTheme="minorHAnsi"/>
                 <w:highlight w:val="none"/>
                 <w:shd w:fill="00A933" w:val="clear"/>
                 <w14:ligatures w14:val="standardContextual"/>
@@ -1258,7 +1346,7 @@
               <w:contextualSpacing/>
               <w:jc w:val="left"/>
               <w:rPr>
-                <w:rFonts w:asciiTheme="minorHAnsi" w:cstheme="minorBidi" w:eastAsiaTheme="minorHAnsi" w:hAnsiTheme="minorHAnsi"/>
+                <w:rFonts w:ascii="Calibri" w:hAnsi="Calibri" w:eastAsia="Calibri" w:cs="Arial" w:asciiTheme="minorHAnsi" w:cstheme="minorBidi" w:eastAsiaTheme="minorHAnsi" w:hAnsiTheme="minorHAnsi"/>
                 <w:highlight w:val="none"/>
                 <w:shd w:fill="00A933" w:val="clear"/>
                 <w14:ligatures w14:val="standardContextual"/>
@@ -1296,7 +1384,7 @@
               <w:contextualSpacing/>
               <w:jc w:val="left"/>
               <w:rPr>
-                <w:rFonts w:asciiTheme="minorHAnsi" w:cstheme="minorBidi" w:eastAsiaTheme="minorHAnsi" w:hAnsiTheme="minorHAnsi"/>
+                <w:rFonts w:ascii="Calibri" w:hAnsi="Calibri" w:eastAsia="Calibri" w:cs="Arial" w:asciiTheme="minorHAnsi" w:cstheme="minorBidi" w:eastAsiaTheme="minorHAnsi" w:hAnsiTheme="minorHAnsi"/>
                 <w:highlight w:val="none"/>
                 <w:shd w:fill="00A933" w:val="clear"/>
                 <w14:ligatures w14:val="standardContextual"/>
@@ -1331,7 +1419,7 @@
               <w:contextualSpacing/>
               <w:jc w:val="left"/>
               <w:rPr>
-                <w:rFonts w:asciiTheme="minorHAnsi" w:cstheme="minorBidi" w:eastAsiaTheme="minorHAnsi" w:hAnsiTheme="minorHAnsi"/>
+                <w:rFonts w:ascii="Calibri" w:hAnsi="Calibri" w:eastAsia="Calibri" w:cs="Arial" w:asciiTheme="minorHAnsi" w:cstheme="minorBidi" w:eastAsiaTheme="minorHAnsi" w:hAnsiTheme="minorHAnsi"/>
                 <w:highlight w:val="none"/>
                 <w:shd w:fill="00A933" w:val="clear"/>
                 <w:lang w:val="en-US"/>
@@ -1340,7 +1428,7 @@
             </w:pPr>
             <w:r>
               <w:rPr>
-                <w:rFonts w:asciiTheme="minorHAnsi" w:cstheme="minorBidi" w:eastAsiaTheme="minorHAnsi" w:hAnsiTheme="minorHAnsi"/>
+                <w:rFonts w:eastAsia="Calibri" w:cs="Arial" w:cstheme="minorBidi" w:eastAsiaTheme="minorHAnsi"/>
                 <w:shd w:fill="00A933" w:val="clear"/>
                 <w:lang w:val="en-US"/>
                 <w14:ligatures w14:val="standardContextual"/>
@@ -1354,15 +1442,15 @@
       <w:pPr>
         <w:pStyle w:val="Normal"/>
         <w:rPr>
-          <w:rFonts w:asciiTheme="minorHAnsi" w:cstheme="minorBidi" w:eastAsiaTheme="minorHAnsi" w:hAnsiTheme="minorHAnsi"/>
-          <w:highlight w:val="none"/>
-          <w:shd w:fill="00A933" w:val="clear"/>
-          <w14:ligatures w14:val="standardContextual"/>
-        </w:rPr>
-      </w:pPr>
-      <w:r>
-        <w:rPr>
-          <w:rFonts w:asciiTheme="minorHAnsi" w:cstheme="minorBidi" w:eastAsiaTheme="minorHAnsi" w:hAnsiTheme="minorHAnsi"/>
+          <w:rFonts w:ascii="Calibri" w:hAnsi="Calibri" w:eastAsia="Calibri" w:cs="Arial" w:asciiTheme="minorHAnsi" w:cstheme="minorBidi" w:eastAsiaTheme="minorHAnsi" w:hAnsiTheme="minorHAnsi"/>
+          <w:highlight w:val="none"/>
+          <w:shd w:fill="00A933" w:val="clear"/>
+          <w14:ligatures w14:val="standardContextual"/>
+        </w:rPr>
+      </w:pPr>
+      <w:r>
+        <w:rPr>
+          <w:rFonts w:eastAsia="Calibri" w:cs="Arial" w:cstheme="minorBidi" w:eastAsiaTheme="minorHAnsi"/>
           <w:shd w:fill="00A933" w:val="clear"/>
           <w:lang w:val="en-US"/>
           <w14:ligatures w14:val="standardContextual"/>
@@ -1378,15 +1466,15 @@
           <w:numId w:val="5"/>
         </w:numPr>
         <w:rPr>
-          <w:rFonts w:asciiTheme="minorHAnsi" w:cstheme="minorBidi" w:eastAsiaTheme="minorHAnsi" w:hAnsiTheme="minorHAnsi"/>
-          <w:highlight w:val="none"/>
-          <w:shd w:fill="00A933" w:val="clear"/>
-          <w14:ligatures w14:val="standardContextual"/>
-        </w:rPr>
-      </w:pPr>
-      <w:r>
-        <w:rPr>
-          <w:rFonts w:asciiTheme="minorHAnsi" w:cstheme="minorBidi" w:eastAsiaTheme="minorHAnsi" w:hAnsiTheme="minorHAnsi"/>
+          <w:rFonts w:ascii="Calibri" w:hAnsi="Calibri" w:eastAsia="Calibri" w:cs="Arial" w:asciiTheme="minorHAnsi" w:cstheme="minorBidi" w:eastAsiaTheme="minorHAnsi" w:hAnsiTheme="minorHAnsi"/>
+          <w:highlight w:val="none"/>
+          <w:shd w:fill="00A933" w:val="clear"/>
+          <w14:ligatures w14:val="standardContextual"/>
+        </w:rPr>
+      </w:pPr>
+      <w:r>
+        <w:rPr>
+          <w:rFonts w:eastAsia="Calibri" w:cs="Arial" w:cstheme="minorBidi" w:eastAsiaTheme="minorHAnsi"/>
           <w:shd w:fill="00A933" w:val="clear"/>
           <w:lang w:val="en-US"/>
           <w14:ligatures w14:val="standardContextual"/>
@@ -1402,15 +1490,15 @@
           <w:numId w:val="5"/>
         </w:numPr>
         <w:rPr>
-          <w:rFonts w:asciiTheme="minorHAnsi" w:cstheme="minorBidi" w:eastAsiaTheme="minorHAnsi" w:hAnsiTheme="minorHAnsi"/>
-          <w:highlight w:val="none"/>
-          <w:shd w:fill="00A933" w:val="clear"/>
-          <w14:ligatures w14:val="standardContextual"/>
-        </w:rPr>
-      </w:pPr>
-      <w:r>
-        <w:rPr>
-          <w:rFonts w:asciiTheme="minorHAnsi" w:cstheme="minorBidi" w:eastAsiaTheme="minorHAnsi" w:hAnsiTheme="minorHAnsi"/>
+          <w:rFonts w:ascii="Calibri" w:hAnsi="Calibri" w:eastAsia="Calibri" w:cs="Arial" w:asciiTheme="minorHAnsi" w:cstheme="minorBidi" w:eastAsiaTheme="minorHAnsi" w:hAnsiTheme="minorHAnsi"/>
+          <w:highlight w:val="none"/>
+          <w:shd w:fill="00A933" w:val="clear"/>
+          <w14:ligatures w14:val="standardContextual"/>
+        </w:rPr>
+      </w:pPr>
+      <w:r>
+        <w:rPr>
+          <w:rFonts w:eastAsia="Calibri" w:cs="Arial" w:cstheme="minorBidi" w:eastAsiaTheme="minorHAnsi"/>
           <w:shd w:fill="00A933" w:val="clear"/>
           <w:lang w:val="en-US"/>
           <w14:ligatures w14:val="standardContextual"/>
@@ -1426,15 +1514,15 @@
           <w:numId w:val="5"/>
         </w:numPr>
         <w:rPr>
-          <w:rFonts w:asciiTheme="minorHAnsi" w:cstheme="minorBidi" w:eastAsiaTheme="minorHAnsi" w:hAnsiTheme="minorHAnsi"/>
-          <w:highlight w:val="none"/>
-          <w:shd w:fill="00A933" w:val="clear"/>
-          <w14:ligatures w14:val="standardContextual"/>
-        </w:rPr>
-      </w:pPr>
-      <w:r>
-        <w:rPr>
-          <w:rFonts w:asciiTheme="minorHAnsi" w:cstheme="minorBidi" w:eastAsiaTheme="minorHAnsi" w:hAnsiTheme="minorHAnsi"/>
+          <w:rFonts w:ascii="Calibri" w:hAnsi="Calibri" w:eastAsia="Calibri" w:cs="Arial" w:asciiTheme="minorHAnsi" w:cstheme="minorBidi" w:eastAsiaTheme="minorHAnsi" w:hAnsiTheme="minorHAnsi"/>
+          <w:highlight w:val="none"/>
+          <w:shd w:fill="00A933" w:val="clear"/>
+          <w14:ligatures w14:val="standardContextual"/>
+        </w:rPr>
+      </w:pPr>
+      <w:r>
+        <w:rPr>
+          <w:rFonts w:eastAsia="Calibri" w:cs="Arial" w:cstheme="minorBidi" w:eastAsiaTheme="minorHAnsi"/>
           <w:shd w:fill="00A933" w:val="clear"/>
           <w:lang w:val="en-US"/>
           <w14:ligatures w14:val="standardContextual"/>
@@ -1450,15 +1538,15 @@
           <w:numId w:val="5"/>
         </w:numPr>
         <w:rPr>
-          <w:rFonts w:asciiTheme="minorHAnsi" w:cstheme="minorBidi" w:eastAsiaTheme="minorHAnsi" w:hAnsiTheme="minorHAnsi"/>
-          <w:highlight w:val="none"/>
-          <w:shd w:fill="00A933" w:val="clear"/>
-          <w14:ligatures w14:val="standardContextual"/>
-        </w:rPr>
-      </w:pPr>
-      <w:r>
-        <w:rPr>
-          <w:rFonts w:asciiTheme="minorHAnsi" w:cstheme="minorBidi" w:eastAsiaTheme="minorHAnsi" w:hAnsiTheme="minorHAnsi"/>
+          <w:rFonts w:ascii="Calibri" w:hAnsi="Calibri" w:eastAsia="Calibri" w:cs="Arial" w:asciiTheme="minorHAnsi" w:cstheme="minorBidi" w:eastAsiaTheme="minorHAnsi" w:hAnsiTheme="minorHAnsi"/>
+          <w:highlight w:val="none"/>
+          <w:shd w:fill="00A933" w:val="clear"/>
+          <w14:ligatures w14:val="standardContextual"/>
+        </w:rPr>
+      </w:pPr>
+      <w:r>
+        <w:rPr>
+          <w:rFonts w:eastAsia="Calibri" w:cs="Arial" w:cstheme="minorBidi" w:eastAsiaTheme="minorHAnsi"/>
           <w:shd w:fill="00A933" w:val="clear"/>
           <w:lang w:val="en-US"/>
           <w14:ligatures w14:val="standardContextual"/>

</xml_diff>

<commit_message>
add io to meeting
</commit_message>
<xml_diff>
--- a/docs/Data entry site notes batch 2.docx
+++ b/docs/Data entry site notes batch 2.docx
@@ -83,12 +83,18 @@
       <w:pPr>
         <w:pStyle w:val="Normal"/>
         <w:rPr>
-          <w:lang w:val="en-US"/>
-        </w:rPr>
-      </w:pPr>
-      <w:r>
-        <w:rPr>
-          <w:lang w:val="en-US"/>
+          <w:rFonts w:asciiTheme="minorHAnsi" w:cstheme="minorBidi" w:eastAsiaTheme="minorHAnsi" w:hAnsiTheme="minorHAnsi"/>
+          <w:highlight w:val="none"/>
+          <w:shd w:fill="00A933" w:val="clear"/>
+          <w14:ligatures w14:val="standardContextual"/>
+        </w:rPr>
+      </w:pPr>
+      <w:r>
+        <w:rPr>
+          <w:rFonts w:asciiTheme="minorHAnsi" w:cstheme="minorBidi" w:eastAsiaTheme="minorHAnsi" w:hAnsiTheme="minorHAnsi"/>
+          <w:shd w:fill="00A933" w:val="clear"/>
+          <w:lang w:val="en-US"/>
+          <w14:ligatures w14:val="standardContextual"/>
         </w:rPr>
         <w:t>Meeting events page:</w:t>
       </w:r>
@@ -101,12 +107,18 @@
           <w:numId w:val="3"/>
         </w:numPr>
         <w:rPr>
-          <w:lang w:val="en-US"/>
-        </w:rPr>
-      </w:pPr>
-      <w:r>
-        <w:rPr>
-          <w:lang w:val="en-US"/>
+          <w:rFonts w:asciiTheme="minorHAnsi" w:cstheme="minorBidi" w:eastAsiaTheme="minorHAnsi" w:hAnsiTheme="minorHAnsi"/>
+          <w:highlight w:val="none"/>
+          <w:shd w:fill="00A933" w:val="clear"/>
+          <w14:ligatures w14:val="standardContextual"/>
+        </w:rPr>
+      </w:pPr>
+      <w:r>
+        <w:rPr>
+          <w:rFonts w:asciiTheme="minorHAnsi" w:cstheme="minorBidi" w:eastAsiaTheme="minorHAnsi" w:hAnsiTheme="minorHAnsi"/>
+          <w:shd w:fill="00A933" w:val="clear"/>
+          <w:lang w:val="en-US"/>
+          <w14:ligatures w14:val="standardContextual"/>
         </w:rPr>
         <w:t>Events</w:t>
       </w:r>
@@ -119,15 +131,15 @@
           <w:numId w:val="2"/>
         </w:numPr>
         <w:rPr>
-          <w:rFonts w:asciiTheme="minorHAnsi" w:cstheme="minorBidi" w:eastAsiaTheme="minorHAnsi" w:hAnsiTheme="minorHAnsi"/>
-          <w:highlight w:val="none"/>
-          <w:shd w:fill="00A933" w:val="clear"/>
-          <w14:ligatures w14:val="standardContextual"/>
-        </w:rPr>
-      </w:pPr>
-      <w:r>
-        <w:rPr>
-          <w:rFonts w:asciiTheme="minorHAnsi" w:cstheme="minorBidi" w:eastAsiaTheme="minorHAnsi" w:hAnsiTheme="minorHAnsi"/>
+          <w:rFonts w:ascii="Calibri" w:hAnsi="Calibri" w:eastAsia="Calibri" w:cs="Arial" w:asciiTheme="minorHAnsi" w:cstheme="minorBidi" w:eastAsiaTheme="minorHAnsi" w:hAnsiTheme="minorHAnsi"/>
+          <w:highlight w:val="none"/>
+          <w:shd w:fill="00A933" w:val="clear"/>
+          <w14:ligatures w14:val="standardContextual"/>
+        </w:rPr>
+      </w:pPr>
+      <w:r>
+        <w:rPr>
+          <w:rFonts w:eastAsia="Calibri" w:cs="Arial" w:cstheme="minorBidi" w:eastAsiaTheme="minorHAnsi"/>
           <w:shd w:fill="00A933" w:val="clear"/>
           <w:lang w:val="en-US"/>
           <w14:ligatures w14:val="standardContextual"/>
@@ -190,12 +202,18 @@
           <w:numId w:val="2"/>
         </w:numPr>
         <w:rPr>
-          <w:lang w:val="en-US"/>
-        </w:rPr>
-      </w:pPr>
-      <w:r>
-        <w:rPr>
-          <w:lang w:val="en-US"/>
+          <w:rFonts w:asciiTheme="minorHAnsi" w:cstheme="minorBidi" w:eastAsiaTheme="minorHAnsi" w:hAnsiTheme="minorHAnsi"/>
+          <w:highlight w:val="none"/>
+          <w:shd w:fill="00A933" w:val="clear"/>
+          <w14:ligatures w14:val="standardContextual"/>
+        </w:rPr>
+      </w:pPr>
+      <w:r>
+        <w:rPr>
+          <w:rFonts w:asciiTheme="minorHAnsi" w:cstheme="minorBidi" w:eastAsiaTheme="minorHAnsi" w:hAnsiTheme="minorHAnsi"/>
+          <w:shd w:fill="00A933" w:val="clear"/>
+          <w:lang w:val="en-US"/>
+          <w14:ligatures w14:val="standardContextual"/>
         </w:rPr>
         <w:t>Can we add io field in the meeting info, and remove it from the event (both db and ui) to be checked with Patrick</w:t>
       </w:r>
@@ -535,7 +553,7 @@
       <w:pPr>
         <w:pStyle w:val="Normal"/>
         <w:rPr>
-          <w:rFonts w:asciiTheme="minorHAnsi" w:cstheme="minorBidi" w:eastAsiaTheme="minorHAnsi" w:hAnsiTheme="minorHAnsi"/>
+          <w:rFonts w:ascii="Calibri" w:hAnsi="Calibri" w:eastAsia="Calibri" w:cs="Arial" w:asciiTheme="minorHAnsi" w:cstheme="minorBidi" w:eastAsiaTheme="minorHAnsi" w:hAnsiTheme="minorHAnsi"/>
           <w:highlight w:val="none"/>
           <w:shd w:fill="FFBF00" w:val="clear"/>
           <w14:ligatures w14:val="standardContextual"/>
@@ -543,7 +561,7 @@
       </w:pPr>
       <w:r>
         <w:rPr>
-          <w:rFonts w:asciiTheme="minorHAnsi" w:cstheme="minorBidi" w:eastAsiaTheme="minorHAnsi" w:hAnsiTheme="minorHAnsi"/>
+          <w:rFonts w:eastAsia="Calibri" w:cs="Arial" w:cstheme="minorBidi" w:eastAsiaTheme="minorHAnsi"/>
           <w:shd w:fill="FFBF00" w:val="clear"/>
           <w:lang w:val="en-US"/>
           <w14:ligatures w14:val="standardContextual"/>
@@ -559,7 +577,7 @@
           <w:numId w:val="4"/>
         </w:numPr>
         <w:rPr>
-          <w:rFonts w:asciiTheme="minorHAnsi" w:cstheme="minorBidi" w:eastAsiaTheme="minorHAnsi" w:hAnsiTheme="minorHAnsi"/>
+          <w:rFonts w:ascii="Calibri" w:hAnsi="Calibri" w:eastAsia="Calibri" w:cs="Arial" w:asciiTheme="minorHAnsi" w:cstheme="minorBidi" w:eastAsiaTheme="minorHAnsi" w:hAnsiTheme="minorHAnsi"/>
           <w:highlight w:val="none"/>
           <w:shd w:fill="FFBF00" w:val="clear"/>
           <w14:ligatures w14:val="standardContextual"/>
@@ -567,7 +585,7 @@
       </w:pPr>
       <w:r>
         <w:rPr>
-          <w:rFonts w:asciiTheme="minorHAnsi" w:cstheme="minorBidi" w:eastAsiaTheme="minorHAnsi" w:hAnsiTheme="minorHAnsi"/>
+          <w:rFonts w:eastAsia="Calibri" w:cs="Arial" w:cstheme="minorBidi" w:eastAsiaTheme="minorHAnsi"/>
           <w:shd w:fill="FFBF00" w:val="clear"/>
           <w:lang w:val="en-US"/>
           <w14:ligatures w14:val="standardContextual"/>
@@ -583,169 +601,175 @@
           <w:numId w:val="4"/>
         </w:numPr>
         <w:rPr>
+          <w:rFonts w:ascii="Calibri" w:hAnsi="Calibri" w:eastAsia="Calibri" w:cs="Arial" w:asciiTheme="minorHAnsi" w:cstheme="minorBidi" w:eastAsiaTheme="minorHAnsi" w:hAnsiTheme="minorHAnsi"/>
+          <w:highlight w:val="none"/>
+          <w:shd w:fill="FFBF00" w:val="clear"/>
+          <w14:ligatures w14:val="standardContextual"/>
+        </w:rPr>
+      </w:pPr>
+      <w:r>
+        <w:rPr>
+          <w:rFonts w:eastAsia="Calibri" w:cs="Arial" w:cstheme="minorBidi" w:eastAsiaTheme="minorHAnsi"/>
+          <w:shd w:fill="FFBF00" w:val="clear"/>
+          <w14:ligatures w14:val="standardContextual"/>
+        </w:rPr>
+        <w:t>Validations and checks are made in the backend before saving</w:t>
+      </w:r>
+    </w:p>
+    <w:p>
+      <w:pPr>
+        <w:pStyle w:val="Normal"/>
+        <w:rPr>
+          <w:lang w:val="en-US"/>
+        </w:rPr>
+      </w:pPr>
+      <w:r>
+        <w:rPr>
+          <w:lang w:val="en-US"/>
+        </w:rPr>
+        <w:t>Events page:</w:t>
+      </w:r>
+    </w:p>
+    <w:p>
+      <w:pPr>
+        <w:pStyle w:val="ListParagraph"/>
+        <w:numPr>
+          <w:ilvl w:val="0"/>
+          <w:numId w:val="5"/>
+        </w:numPr>
+        <w:rPr>
+          <w:rFonts w:ascii="Calibri" w:hAnsi="Calibri" w:eastAsia="Calibri" w:cs="Arial" w:asciiTheme="minorHAnsi" w:cstheme="minorBidi" w:eastAsiaTheme="minorHAnsi" w:hAnsiTheme="minorHAnsi"/>
+          <w:highlight w:val="none"/>
+          <w:shd w:fill="00A933" w:val="clear"/>
+          <w14:ligatures w14:val="standardContextual"/>
+        </w:rPr>
+      </w:pPr>
+      <w:r>
+        <w:rPr>
+          <w:rFonts w:eastAsia="Calibri" w:cs="Arial" w:cstheme="minorBidi" w:eastAsiaTheme="minorHAnsi"/>
+          <w:shd w:fill="00A933" w:val="clear"/>
+          <w:lang w:val="en-US"/>
+          <w14:ligatures w14:val="standardContextual"/>
+        </w:rPr>
+        <w:t>Add gender</w:t>
+      </w:r>
+    </w:p>
+    <w:p>
+      <w:pPr>
+        <w:pStyle w:val="ListParagraph"/>
+        <w:numPr>
+          <w:ilvl w:val="0"/>
+          <w:numId w:val="5"/>
+        </w:numPr>
+        <w:rPr>
+          <w:rFonts w:ascii="Calibri" w:hAnsi="Calibri" w:eastAsia="Calibri" w:cs="Arial" w:asciiTheme="minorHAnsi" w:cstheme="minorBidi" w:eastAsiaTheme="minorHAnsi" w:hAnsiTheme="minorHAnsi"/>
+          <w:highlight w:val="none"/>
+          <w:shd w:fill="00A933" w:val="clear"/>
+          <w14:ligatures w14:val="standardContextual"/>
+        </w:rPr>
+      </w:pPr>
+      <w:r>
+        <w:rPr>
+          <w:rFonts w:eastAsia="Calibri" w:cs="Arial" w:cstheme="minorBidi" w:eastAsiaTheme="minorHAnsi"/>
+          <w:shd w:fill="00A933" w:val="clear"/>
+          <w:lang w:val="en-US"/>
+          <w14:ligatures w14:val="standardContextual"/>
+        </w:rPr>
+        <w:t>Add date of meeting along with meeting name</w:t>
+      </w:r>
+    </w:p>
+    <w:p>
+      <w:pPr>
+        <w:pStyle w:val="ListParagraph"/>
+        <w:numPr>
+          <w:ilvl w:val="0"/>
+          <w:numId w:val="5"/>
+        </w:numPr>
+        <w:rPr>
+          <w:rFonts w:ascii="Calibri" w:hAnsi="Calibri" w:eastAsia="Calibri" w:cs="Arial" w:asciiTheme="minorHAnsi" w:cstheme="minorBidi" w:eastAsiaTheme="minorHAnsi" w:hAnsiTheme="minorHAnsi"/>
+          <w:highlight w:val="none"/>
+          <w:shd w:fill="00A933" w:val="clear"/>
+          <w14:ligatures w14:val="standardContextual"/>
+        </w:rPr>
+      </w:pPr>
+      <w:r>
+        <w:rPr>
+          <w:rFonts w:eastAsia="Calibri" w:cs="Arial" w:cstheme="minorBidi" w:eastAsiaTheme="minorHAnsi"/>
+          <w:shd w:fill="00A933" w:val="clear"/>
+          <w:lang w:val="en-US"/>
+          <w14:ligatures w14:val="standardContextual"/>
+        </w:rPr>
+        <w:t>Remove distance</w:t>
+      </w:r>
+    </w:p>
+    <w:p>
+      <w:pPr>
+        <w:pStyle w:val="ListParagraph"/>
+        <w:numPr>
+          <w:ilvl w:val="0"/>
+          <w:numId w:val="5"/>
+        </w:numPr>
+        <w:rPr>
+          <w:rFonts w:ascii="Calibri" w:hAnsi="Calibri" w:eastAsia="Calibri" w:cs="Arial" w:asciiTheme="minorHAnsi" w:cstheme="minorBidi" w:eastAsiaTheme="minorHAnsi" w:hAnsiTheme="minorHAnsi"/>
+          <w:highlight w:val="none"/>
+          <w:shd w:fill="00A933" w:val="clear"/>
+          <w14:ligatures w14:val="standardContextual"/>
+        </w:rPr>
+      </w:pPr>
+      <w:r>
+        <w:rPr>
+          <w:rFonts w:eastAsia="Calibri" w:cs="Arial" w:cstheme="minorBidi" w:eastAsiaTheme="minorHAnsi"/>
+          <w:shd w:fill="00A933" w:val="clear"/>
+          <w:lang w:val="en-US"/>
+          <w14:ligatures w14:val="standardContextual"/>
+        </w:rPr>
+        <w:t>Remove date</w:t>
+      </w:r>
+    </w:p>
+    <w:p>
+      <w:pPr>
+        <w:pStyle w:val="ListParagraph"/>
+        <w:numPr>
+          <w:ilvl w:val="0"/>
+          <w:numId w:val="5"/>
+        </w:numPr>
+        <w:rPr>
+          <w:rFonts w:ascii="Calibri" w:hAnsi="Calibri" w:eastAsia="Calibri" w:cs="Arial" w:asciiTheme="minorHAnsi" w:cstheme="minorBidi" w:eastAsiaTheme="minorHAnsi" w:hAnsiTheme="minorHAnsi"/>
+          <w:highlight w:val="none"/>
+          <w:shd w:fill="00A933" w:val="clear"/>
+          <w14:ligatures w14:val="standardContextual"/>
+        </w:rPr>
+      </w:pPr>
+      <w:r>
+        <w:rPr>
+          <w:rFonts w:eastAsia="Calibri" w:cs="Arial" w:cstheme="minorBidi" w:eastAsiaTheme="minorHAnsi"/>
+          <w:shd w:fill="00A933" w:val="clear"/>
+          <w:lang w:val="en-US"/>
+          <w14:ligatures w14:val="standardContextual"/>
+        </w:rPr>
+        <w:t>Remove type and instead concatenate the matching type.display to the event name</w:t>
+      </w:r>
+    </w:p>
+    <w:p>
+      <w:pPr>
+        <w:pStyle w:val="ListParagraph"/>
+        <w:numPr>
+          <w:ilvl w:val="0"/>
+          <w:numId w:val="5"/>
+        </w:numPr>
+        <w:rPr>
           <w:rFonts w:asciiTheme="minorHAnsi" w:cstheme="minorBidi" w:eastAsiaTheme="minorHAnsi" w:hAnsiTheme="minorHAnsi"/>
           <w:highlight w:val="none"/>
-          <w:shd w:fill="FFBF00" w:val="clear"/>
+          <w:shd w:fill="00A933" w:val="clear"/>
           <w14:ligatures w14:val="standardContextual"/>
         </w:rPr>
       </w:pPr>
       <w:r>
         <w:rPr>
           <w:rFonts w:asciiTheme="minorHAnsi" w:cstheme="minorBidi" w:eastAsiaTheme="minorHAnsi" w:hAnsiTheme="minorHAnsi"/>
-          <w:shd w:fill="FFBF00" w:val="clear"/>
-          <w14:ligatures w14:val="standardContextual"/>
-        </w:rPr>
-        <w:t>Validations and checks are made in the backend before saving</w:t>
-      </w:r>
-    </w:p>
-    <w:p>
-      <w:pPr>
-        <w:pStyle w:val="Normal"/>
-        <w:rPr>
-          <w:lang w:val="en-US"/>
-        </w:rPr>
-      </w:pPr>
-      <w:r>
-        <w:rPr>
-          <w:lang w:val="en-US"/>
-        </w:rPr>
-        <w:t>Events page:</w:t>
-      </w:r>
-    </w:p>
-    <w:p>
-      <w:pPr>
-        <w:pStyle w:val="ListParagraph"/>
-        <w:numPr>
-          <w:ilvl w:val="0"/>
-          <w:numId w:val="5"/>
-        </w:numPr>
-        <w:rPr>
-          <w:rFonts w:ascii="Calibri" w:hAnsi="Calibri" w:eastAsia="Calibri" w:cs="Arial" w:asciiTheme="minorHAnsi" w:cstheme="minorBidi" w:eastAsiaTheme="minorHAnsi" w:hAnsiTheme="minorHAnsi"/>
-          <w:highlight w:val="none"/>
-          <w:shd w:fill="00A933" w:val="clear"/>
-          <w14:ligatures w14:val="standardContextual"/>
-        </w:rPr>
-      </w:pPr>
-      <w:r>
-        <w:rPr>
-          <w:rFonts w:eastAsia="Calibri" w:cs="Arial" w:cstheme="minorBidi" w:eastAsiaTheme="minorHAnsi"/>
-          <w:shd w:fill="00A933" w:val="clear"/>
-          <w:lang w:val="en-US"/>
-          <w14:ligatures w14:val="standardContextual"/>
-        </w:rPr>
-        <w:t>Add gender</w:t>
-      </w:r>
-    </w:p>
-    <w:p>
-      <w:pPr>
-        <w:pStyle w:val="ListParagraph"/>
-        <w:numPr>
-          <w:ilvl w:val="0"/>
-          <w:numId w:val="5"/>
-        </w:numPr>
-        <w:rPr>
-          <w:rFonts w:ascii="Calibri" w:hAnsi="Calibri" w:eastAsia="Calibri" w:cs="Arial" w:asciiTheme="minorHAnsi" w:cstheme="minorBidi" w:eastAsiaTheme="minorHAnsi" w:hAnsiTheme="minorHAnsi"/>
-          <w:highlight w:val="none"/>
-          <w:shd w:fill="00A933" w:val="clear"/>
-          <w14:ligatures w14:val="standardContextual"/>
-        </w:rPr>
-      </w:pPr>
-      <w:r>
-        <w:rPr>
-          <w:rFonts w:eastAsia="Calibri" w:cs="Arial" w:cstheme="minorBidi" w:eastAsiaTheme="minorHAnsi"/>
-          <w:shd w:fill="00A933" w:val="clear"/>
-          <w:lang w:val="en-US"/>
-          <w14:ligatures w14:val="standardContextual"/>
-        </w:rPr>
-        <w:t>Add date of meeting along with meeting name</w:t>
-      </w:r>
-    </w:p>
-    <w:p>
-      <w:pPr>
-        <w:pStyle w:val="ListParagraph"/>
-        <w:numPr>
-          <w:ilvl w:val="0"/>
-          <w:numId w:val="5"/>
-        </w:numPr>
-        <w:rPr>
-          <w:rFonts w:ascii="Calibri" w:hAnsi="Calibri" w:eastAsia="Calibri" w:cs="Arial" w:asciiTheme="minorHAnsi" w:cstheme="minorBidi" w:eastAsiaTheme="minorHAnsi" w:hAnsiTheme="minorHAnsi"/>
-          <w:highlight w:val="none"/>
-          <w:shd w:fill="00A933" w:val="clear"/>
-          <w14:ligatures w14:val="standardContextual"/>
-        </w:rPr>
-      </w:pPr>
-      <w:r>
-        <w:rPr>
-          <w:rFonts w:eastAsia="Calibri" w:cs="Arial" w:cstheme="minorBidi" w:eastAsiaTheme="minorHAnsi"/>
-          <w:shd w:fill="00A933" w:val="clear"/>
-          <w:lang w:val="en-US"/>
-          <w14:ligatures w14:val="standardContextual"/>
-        </w:rPr>
-        <w:t>Remove distance</w:t>
-      </w:r>
-    </w:p>
-    <w:p>
-      <w:pPr>
-        <w:pStyle w:val="ListParagraph"/>
-        <w:numPr>
-          <w:ilvl w:val="0"/>
-          <w:numId w:val="5"/>
-        </w:numPr>
-        <w:rPr>
-          <w:rFonts w:ascii="Calibri" w:hAnsi="Calibri" w:eastAsia="Calibri" w:cs="Arial" w:asciiTheme="minorHAnsi" w:cstheme="minorBidi" w:eastAsiaTheme="minorHAnsi" w:hAnsiTheme="minorHAnsi"/>
-          <w:highlight w:val="none"/>
-          <w:shd w:fill="00A933" w:val="clear"/>
-          <w14:ligatures w14:val="standardContextual"/>
-        </w:rPr>
-      </w:pPr>
-      <w:r>
-        <w:rPr>
-          <w:rFonts w:eastAsia="Calibri" w:cs="Arial" w:cstheme="minorBidi" w:eastAsiaTheme="minorHAnsi"/>
-          <w:shd w:fill="00A933" w:val="clear"/>
-          <w:lang w:val="en-US"/>
-          <w14:ligatures w14:val="standardContextual"/>
-        </w:rPr>
-        <w:t>Remove date</w:t>
-      </w:r>
-    </w:p>
-    <w:p>
-      <w:pPr>
-        <w:pStyle w:val="ListParagraph"/>
-        <w:numPr>
-          <w:ilvl w:val="0"/>
-          <w:numId w:val="5"/>
-        </w:numPr>
-        <w:rPr>
-          <w:rFonts w:asciiTheme="minorHAnsi" w:cstheme="minorBidi" w:eastAsiaTheme="minorHAnsi" w:hAnsiTheme="minorHAnsi"/>
-          <w:highlight w:val="none"/>
-          <w:shd w:fill="00A933" w:val="clear"/>
-          <w14:ligatures w14:val="standardContextual"/>
-        </w:rPr>
-      </w:pPr>
-      <w:r>
-        <w:rPr>
-          <w:rFonts w:asciiTheme="minorHAnsi" w:cstheme="minorBidi" w:eastAsiaTheme="minorHAnsi" w:hAnsiTheme="minorHAnsi"/>
-          <w:shd w:fill="00A933" w:val="clear"/>
-          <w:lang w:val="en-US"/>
-          <w14:ligatures w14:val="standardContextual"/>
-        </w:rPr>
-        <w:t>Remove type and instead concatenate the matching type.display to the event name</w:t>
-      </w:r>
-    </w:p>
-    <w:p>
-      <w:pPr>
-        <w:pStyle w:val="ListParagraph"/>
-        <w:numPr>
-          <w:ilvl w:val="0"/>
-          <w:numId w:val="5"/>
-        </w:numPr>
-        <w:rPr>
-          <w:lang w:val="en-US"/>
-        </w:rPr>
-      </w:pPr>
-      <w:r>
-        <w:rPr>
-          <w:lang w:val="en-US"/>
+          <w:shd w:fill="00A933" w:val="clear"/>
+          <w:lang w:val="en-US"/>
+          <w14:ligatures w14:val="standardContextual"/>
         </w:rPr>
         <w:t>Also concatenate the name + type.display by extra + io (taken from the meeting to be checked with Patrick) + round</w:t>
       </w:r>
@@ -825,15 +849,15 @@
       <w:pPr>
         <w:pStyle w:val="Normal"/>
         <w:rPr>
-          <w:rFonts w:asciiTheme="minorHAnsi" w:cstheme="minorBidi" w:eastAsiaTheme="minorHAnsi" w:hAnsiTheme="minorHAnsi"/>
-          <w:highlight w:val="none"/>
-          <w:shd w:fill="00A933" w:val="clear"/>
-          <w14:ligatures w14:val="standardContextual"/>
-        </w:rPr>
-      </w:pPr>
-      <w:r>
-        <w:rPr>
-          <w:rFonts w:asciiTheme="minorHAnsi" w:cstheme="minorBidi" w:eastAsiaTheme="minorHAnsi" w:hAnsiTheme="minorHAnsi"/>
+          <w:rFonts w:ascii="Calibri" w:hAnsi="Calibri" w:eastAsia="Calibri" w:cs="Arial" w:asciiTheme="minorHAnsi" w:cstheme="minorBidi" w:eastAsiaTheme="minorHAnsi" w:hAnsiTheme="minorHAnsi"/>
+          <w:highlight w:val="none"/>
+          <w:shd w:fill="00A933" w:val="clear"/>
+          <w14:ligatures w14:val="standardContextual"/>
+        </w:rPr>
+      </w:pPr>
+      <w:r>
+        <w:rPr>
+          <w:rFonts w:eastAsia="Calibri" w:cs="Arial" w:cstheme="minorBidi" w:eastAsiaTheme="minorHAnsi"/>
           <w:shd w:fill="00A933" w:val="clear"/>
           <w:lang w:val="en-US"/>
           <w14:ligatures w14:val="standardContextual"/>
@@ -849,15 +873,15 @@
           <w:numId w:val="6"/>
         </w:numPr>
         <w:rPr>
-          <w:rFonts w:asciiTheme="minorHAnsi" w:cstheme="minorBidi" w:eastAsiaTheme="minorHAnsi" w:hAnsiTheme="minorHAnsi"/>
-          <w:highlight w:val="none"/>
-          <w:shd w:fill="00A933" w:val="clear"/>
-          <w14:ligatures w14:val="standardContextual"/>
-        </w:rPr>
-      </w:pPr>
-      <w:r>
-        <w:rPr>
-          <w:rFonts w:asciiTheme="minorHAnsi" w:cstheme="minorBidi" w:eastAsiaTheme="minorHAnsi" w:hAnsiTheme="minorHAnsi"/>
+          <w:rFonts w:ascii="Calibri" w:hAnsi="Calibri" w:eastAsia="Calibri" w:cs="Arial" w:asciiTheme="minorHAnsi" w:cstheme="minorBidi" w:eastAsiaTheme="minorHAnsi" w:hAnsiTheme="minorHAnsi"/>
+          <w:highlight w:val="none"/>
+          <w:shd w:fill="00A933" w:val="clear"/>
+          <w14:ligatures w14:val="standardContextual"/>
+        </w:rPr>
+      </w:pPr>
+      <w:r>
+        <w:rPr>
+          <w:rFonts w:eastAsia="Calibri" w:cs="Arial" w:cstheme="minorBidi" w:eastAsiaTheme="minorHAnsi"/>
           <w:shd w:fill="00A933" w:val="clear"/>
           <w:lang w:val="en-US"/>
           <w14:ligatures w14:val="standardContextual"/>
@@ -897,7 +921,7 @@
           <w:numId w:val="6"/>
         </w:numPr>
         <w:rPr>
-          <w:rFonts w:asciiTheme="minorHAnsi" w:cstheme="minorBidi" w:eastAsiaTheme="minorHAnsi" w:hAnsiTheme="minorHAnsi"/>
+          <w:rFonts w:ascii="Calibri" w:hAnsi="Calibri" w:eastAsia="Calibri" w:cs="Arial" w:asciiTheme="minorHAnsi" w:cstheme="minorBidi" w:eastAsiaTheme="minorHAnsi" w:hAnsiTheme="minorHAnsi"/>
           <w:highlight w:val="none"/>
           <w:shd w:fill="FFBF00" w:val="clear"/>
           <w14:ligatures w14:val="standardContextual"/>
@@ -905,7 +929,7 @@
       </w:pPr>
       <w:r>
         <w:rPr>
-          <w:rFonts w:asciiTheme="minorHAnsi" w:cstheme="minorBidi" w:eastAsiaTheme="minorHAnsi" w:hAnsiTheme="minorHAnsi"/>
+          <w:rFonts w:eastAsia="Calibri" w:cs="Arial" w:cstheme="minorBidi" w:eastAsiaTheme="minorHAnsi"/>
           <w:shd w:fill="FFBF00" w:val="clear"/>
           <w:lang w:val="en-US"/>
           <w14:ligatures w14:val="standardContextual"/>
@@ -921,7 +945,7 @@
           <w:numId w:val="6"/>
         </w:numPr>
         <w:rPr>
-          <w:rFonts w:asciiTheme="minorHAnsi" w:cstheme="minorBidi" w:eastAsiaTheme="minorHAnsi" w:hAnsiTheme="minorHAnsi"/>
+          <w:rFonts w:ascii="Calibri" w:hAnsi="Calibri" w:eastAsia="Calibri" w:cs="Arial" w:asciiTheme="minorHAnsi" w:cstheme="minorBidi" w:eastAsiaTheme="minorHAnsi" w:hAnsiTheme="minorHAnsi"/>
           <w:highlight w:val="none"/>
           <w:shd w:fill="FFBF00" w:val="clear"/>
           <w14:ligatures w14:val="standardContextual"/>
@@ -929,7 +953,7 @@
       </w:pPr>
       <w:r>
         <w:rPr>
-          <w:rFonts w:asciiTheme="minorHAnsi" w:cstheme="minorBidi" w:eastAsiaTheme="minorHAnsi" w:hAnsiTheme="minorHAnsi"/>
+          <w:rFonts w:eastAsia="Calibri" w:cs="Arial" w:cstheme="minorBidi" w:eastAsiaTheme="minorHAnsi"/>
           <w:shd w:fill="FFBF00" w:val="clear"/>
           <w14:ligatures w14:val="standardContextual"/>
         </w:rPr>

</xml_diff>